<commit_message>
GUI Chiatique mais qui fonctionne approximativement
</commit_message>
<xml_diff>
--- a/Rapport.docx
+++ b/Rapport.docx
@@ -2502,7 +2502,7 @@
           </mc:Choice>
           <mc:Fallback>
             <w:pict>
-              <v:shapetype w14:anchorId="758CA405" id="_x0000_t13" coordsize="21600,21600" o:spt="13" adj="16200,5400" path="m@0,l@0@1,0@1,0@2@0@2@0,21600,21600,10800xe">
+              <v:shapetype w14:anchorId="1C315B33" id="_x0000_t13" coordsize="21600,21600" o:spt="13" adj="16200,5400" path="m@0,l@0@1,0@1,0@2@0@2@0,21600,21600,10800xe">
                 <v:stroke joinstyle="miter"/>
                 <v:formulas>
                   <v:f eqn="val #0"/>
@@ -2782,7 +2782,7 @@
           </mc:Choice>
           <mc:Fallback>
             <w:pict>
-              <v:shape w14:anchorId="2BE6E691" id="Flèche : droite 12" o:spid="_x0000_s1026" type="#_x0000_t13" style="position:absolute;margin-left:154.15pt;margin-top:88.4pt;width:141pt;height:14.25pt;z-index:251666432;visibility:visible;mso-wrap-style:square;mso-wrap-distance-left:9pt;mso-wrap-distance-top:0;mso-wrap-distance-right:9pt;mso-wrap-distance-bottom:0;mso-position-horizontal:absolute;mso-position-horizontal-relative:text;mso-position-vertical:absolute;mso-position-vertical-relative:text;v-text-anchor:middle" o:gfxdata="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" adj="20509" fillcolor="#4f81bd [3204]" strokecolor="#243f60 [1604]" strokeweight="2pt"/>
+              <v:shape w14:anchorId="02789A8B" id="Flèche : droite 12" o:spid="_x0000_s1026" type="#_x0000_t13" style="position:absolute;margin-left:154.15pt;margin-top:88.4pt;width:141pt;height:14.25pt;z-index:251666432;visibility:visible;mso-wrap-style:square;mso-wrap-distance-left:9pt;mso-wrap-distance-top:0;mso-wrap-distance-right:9pt;mso-wrap-distance-bottom:0;mso-position-horizontal:absolute;mso-position-horizontal-relative:text;mso-position-vertical:absolute;mso-position-vertical-relative:text;v-text-anchor:middle" o:gfxdata="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" adj="20509" fillcolor="#4f81bd [3204]" strokecolor="#243f60 [1604]" strokeweight="2pt"/>
             </w:pict>
           </mc:Fallback>
         </mc:AlternateContent>
@@ -3283,20 +3283,1476 @@
       </w:r>
     </w:p>
     <w:p/>
-    <w:p>
-      <w:bookmarkStart w:id="5" w:name="_GoBack"/>
-      <w:bookmarkEnd w:id="5"/>
-    </w:p>
+    <w:p/>
     <w:p>
       <w:pPr>
         <w:pStyle w:val="Titre1"/>
       </w:pPr>
-      <w:bookmarkStart w:id="6" w:name="_Toc504587542"/>
+      <w:bookmarkStart w:id="5" w:name="_Toc504587542"/>
       <w:r>
         <w:lastRenderedPageBreak/>
         <w:t>Fonctions Matlab</w:t>
       </w:r>
+      <w:bookmarkEnd w:id="5"/>
+    </w:p>
+    <w:p/>
+    <w:p>
+      <w:pPr>
+        <w:pStyle w:val="Titre2"/>
+      </w:pPr>
+      <w:r>
+        <w:t>Fonction de segmentation et de prétraitement</w:t>
+      </w:r>
+    </w:p>
+    <w:p>
+      <w:bookmarkStart w:id="6" w:name="_GoBack"/>
       <w:bookmarkEnd w:id="6"/>
+    </w:p>
+    <w:p>
+      <w:pPr>
+        <w:autoSpaceDE w:val="0"/>
+        <w:autoSpaceDN w:val="0"/>
+        <w:adjustRightInd w:val="0"/>
+        <w:spacing w:after="0" w:line="240" w:lineRule="auto"/>
+        <w:rPr>
+          <w:rFonts w:ascii="Courier New" w:hAnsi="Courier New" w:cs="Courier New"/>
+          <w:sz w:val="24"/>
+          <w:szCs w:val="24"/>
+        </w:rPr>
+      </w:pPr>
+      <w:proofErr w:type="spellStart"/>
+      <w:proofErr w:type="gramStart"/>
+      <w:r>
+        <w:rPr>
+          <w:rFonts w:ascii="Courier New" w:hAnsi="Courier New" w:cs="Courier New"/>
+          <w:color w:val="0000FF"/>
+          <w:sz w:val="20"/>
+          <w:szCs w:val="20"/>
+        </w:rPr>
+        <w:t>function</w:t>
+      </w:r>
+      <w:proofErr w:type="spellEnd"/>
+      <w:proofErr w:type="gramEnd"/>
+      <w:r>
+        <w:rPr>
+          <w:rFonts w:ascii="Courier New" w:hAnsi="Courier New" w:cs="Courier New"/>
+          <w:color w:val="000000"/>
+          <w:sz w:val="20"/>
+          <w:szCs w:val="20"/>
+        </w:rPr>
+        <w:t xml:space="preserve"> If = </w:t>
+      </w:r>
+      <w:proofErr w:type="spellStart"/>
+      <w:r>
+        <w:rPr>
+          <w:rFonts w:ascii="Courier New" w:hAnsi="Courier New" w:cs="Courier New"/>
+          <w:color w:val="000000"/>
+          <w:sz w:val="20"/>
+          <w:szCs w:val="20"/>
+        </w:rPr>
+        <w:t>negatif</w:t>
+      </w:r>
+      <w:proofErr w:type="spellEnd"/>
+      <w:r>
+        <w:rPr>
+          <w:rFonts w:ascii="Courier New" w:hAnsi="Courier New" w:cs="Courier New"/>
+          <w:color w:val="000000"/>
+          <w:sz w:val="20"/>
+          <w:szCs w:val="20"/>
+        </w:rPr>
+        <w:t>(I)</w:t>
+      </w:r>
+    </w:p>
+    <w:p>
+      <w:pPr>
+        <w:autoSpaceDE w:val="0"/>
+        <w:autoSpaceDN w:val="0"/>
+        <w:adjustRightInd w:val="0"/>
+        <w:spacing w:after="0" w:line="240" w:lineRule="auto"/>
+        <w:rPr>
+          <w:rFonts w:ascii="Courier New" w:hAnsi="Courier New" w:cs="Courier New"/>
+          <w:sz w:val="24"/>
+          <w:szCs w:val="24"/>
+        </w:rPr>
+      </w:pPr>
+      <w:r>
+        <w:rPr>
+          <w:rFonts w:ascii="Courier New" w:hAnsi="Courier New" w:cs="Courier New"/>
+          <w:color w:val="000000"/>
+          <w:sz w:val="20"/>
+          <w:szCs w:val="20"/>
+        </w:rPr>
+        <w:t xml:space="preserve"> </w:t>
+      </w:r>
+    </w:p>
+    <w:p>
+      <w:pPr>
+        <w:autoSpaceDE w:val="0"/>
+        <w:autoSpaceDN w:val="0"/>
+        <w:adjustRightInd w:val="0"/>
+        <w:spacing w:after="0" w:line="240" w:lineRule="auto"/>
+        <w:rPr>
+          <w:rFonts w:ascii="Courier New" w:hAnsi="Courier New" w:cs="Courier New"/>
+          <w:sz w:val="24"/>
+          <w:szCs w:val="24"/>
+        </w:rPr>
+      </w:pPr>
+      <w:r>
+        <w:rPr>
+          <w:rFonts w:ascii="Courier New" w:hAnsi="Courier New" w:cs="Courier New"/>
+          <w:color w:val="228B22"/>
+          <w:sz w:val="20"/>
+          <w:szCs w:val="20"/>
+        </w:rPr>
+        <w:t>% Cette fonction permet de binariser et d'extraire les pièces d'une image.</w:t>
+      </w:r>
+    </w:p>
+    <w:p>
+      <w:pPr>
+        <w:autoSpaceDE w:val="0"/>
+        <w:autoSpaceDN w:val="0"/>
+        <w:adjustRightInd w:val="0"/>
+        <w:spacing w:after="0" w:line="240" w:lineRule="auto"/>
+        <w:rPr>
+          <w:rFonts w:ascii="Courier New" w:hAnsi="Courier New" w:cs="Courier New"/>
+          <w:sz w:val="24"/>
+          <w:szCs w:val="24"/>
+        </w:rPr>
+      </w:pPr>
+      <w:r>
+        <w:rPr>
+          <w:rFonts w:ascii="Courier New" w:hAnsi="Courier New" w:cs="Courier New"/>
+          <w:color w:val="228B22"/>
+          <w:sz w:val="20"/>
+          <w:szCs w:val="20"/>
+        </w:rPr>
+        <w:t>% On passe d'abord l'image en négatif.</w:t>
+      </w:r>
+    </w:p>
+    <w:p>
+      <w:pPr>
+        <w:autoSpaceDE w:val="0"/>
+        <w:autoSpaceDN w:val="0"/>
+        <w:adjustRightInd w:val="0"/>
+        <w:spacing w:after="0" w:line="240" w:lineRule="auto"/>
+        <w:rPr>
+          <w:rFonts w:ascii="Courier New" w:hAnsi="Courier New" w:cs="Courier New"/>
+          <w:sz w:val="24"/>
+          <w:szCs w:val="24"/>
+        </w:rPr>
+      </w:pPr>
+      <w:r>
+        <w:rPr>
+          <w:rFonts w:ascii="Courier New" w:hAnsi="Courier New" w:cs="Courier New"/>
+          <w:color w:val="228B22"/>
+          <w:sz w:val="20"/>
+          <w:szCs w:val="20"/>
+        </w:rPr>
+        <w:t xml:space="preserve">% Im est une image </w:t>
+      </w:r>
+      <w:proofErr w:type="spellStart"/>
+      <w:r>
+        <w:rPr>
+          <w:rFonts w:ascii="Courier New" w:hAnsi="Courier New" w:cs="Courier New"/>
+          <w:color w:val="228B22"/>
+          <w:sz w:val="20"/>
+          <w:szCs w:val="20"/>
+        </w:rPr>
+        <w:t>rgb</w:t>
+      </w:r>
+      <w:proofErr w:type="spellEnd"/>
+      <w:r>
+        <w:rPr>
+          <w:rFonts w:ascii="Courier New" w:hAnsi="Courier New" w:cs="Courier New"/>
+          <w:color w:val="228B22"/>
+          <w:sz w:val="20"/>
+          <w:szCs w:val="20"/>
+        </w:rPr>
+        <w:t xml:space="preserve"> représentant des pièces</w:t>
+      </w:r>
+    </w:p>
+    <w:p>
+      <w:pPr>
+        <w:autoSpaceDE w:val="0"/>
+        <w:autoSpaceDN w:val="0"/>
+        <w:adjustRightInd w:val="0"/>
+        <w:spacing w:after="0" w:line="240" w:lineRule="auto"/>
+        <w:rPr>
+          <w:rFonts w:ascii="Courier New" w:hAnsi="Courier New" w:cs="Courier New"/>
+          <w:color w:val="228B22"/>
+          <w:sz w:val="20"/>
+          <w:szCs w:val="20"/>
+        </w:rPr>
+      </w:pPr>
+      <w:r>
+        <w:rPr>
+          <w:rFonts w:ascii="Courier New" w:hAnsi="Courier New" w:cs="Courier New"/>
+          <w:color w:val="228B22"/>
+          <w:sz w:val="20"/>
+          <w:szCs w:val="20"/>
+        </w:rPr>
+        <w:t>% If est une image binaire qui correspond à la segmentation des pièces</w:t>
+      </w:r>
+    </w:p>
+    <w:p/>
+    <w:p/>
+    <w:p>
+      <w:pPr>
+        <w:pStyle w:val="Titre2"/>
+      </w:pPr>
+      <w:r>
+        <w:t>Fonction de classement</w:t>
+      </w:r>
+    </w:p>
+    <w:p/>
+    <w:p>
+      <w:pPr>
+        <w:autoSpaceDE w:val="0"/>
+        <w:autoSpaceDN w:val="0"/>
+        <w:adjustRightInd w:val="0"/>
+        <w:spacing w:after="0" w:line="240" w:lineRule="auto"/>
+        <w:rPr>
+          <w:rFonts w:ascii="Courier New" w:hAnsi="Courier New" w:cs="Courier New"/>
+          <w:sz w:val="24"/>
+          <w:szCs w:val="24"/>
+        </w:rPr>
+      </w:pPr>
+      <w:proofErr w:type="spellStart"/>
+      <w:proofErr w:type="gramStart"/>
+      <w:r>
+        <w:rPr>
+          <w:rFonts w:ascii="Courier New" w:hAnsi="Courier New" w:cs="Courier New"/>
+          <w:color w:val="0000FF"/>
+          <w:sz w:val="20"/>
+          <w:szCs w:val="20"/>
+        </w:rPr>
+        <w:t>function</w:t>
+      </w:r>
+      <w:proofErr w:type="spellEnd"/>
+      <w:proofErr w:type="gramEnd"/>
+      <w:r>
+        <w:rPr>
+          <w:rFonts w:ascii="Courier New" w:hAnsi="Courier New" w:cs="Courier New"/>
+          <w:color w:val="000000"/>
+          <w:sz w:val="20"/>
+          <w:szCs w:val="20"/>
+        </w:rPr>
+        <w:t xml:space="preserve"> compte = </w:t>
+      </w:r>
+      <w:proofErr w:type="spellStart"/>
+      <w:r>
+        <w:rPr>
+          <w:rFonts w:ascii="Courier New" w:hAnsi="Courier New" w:cs="Courier New"/>
+          <w:color w:val="000000"/>
+          <w:sz w:val="20"/>
+          <w:szCs w:val="20"/>
+        </w:rPr>
+        <w:t>ciecle</w:t>
+      </w:r>
+      <w:proofErr w:type="spellEnd"/>
+      <w:r>
+        <w:rPr>
+          <w:rFonts w:ascii="Courier New" w:hAnsi="Courier New" w:cs="Courier New"/>
+          <w:color w:val="000000"/>
+          <w:sz w:val="20"/>
+          <w:szCs w:val="20"/>
+        </w:rPr>
+        <w:t xml:space="preserve">(mat, </w:t>
+      </w:r>
+      <w:proofErr w:type="spellStart"/>
+      <w:r>
+        <w:rPr>
+          <w:rFonts w:ascii="Courier New" w:hAnsi="Courier New" w:cs="Courier New"/>
+          <w:color w:val="000000"/>
+          <w:sz w:val="20"/>
+          <w:szCs w:val="20"/>
+        </w:rPr>
+        <w:t>origin</w:t>
+      </w:r>
+      <w:proofErr w:type="spellEnd"/>
+      <w:r>
+        <w:rPr>
+          <w:rFonts w:ascii="Courier New" w:hAnsi="Courier New" w:cs="Courier New"/>
+          <w:color w:val="000000"/>
+          <w:sz w:val="20"/>
+          <w:szCs w:val="20"/>
+        </w:rPr>
+        <w:t xml:space="preserve">, </w:t>
+      </w:r>
+      <w:proofErr w:type="spellStart"/>
+      <w:r>
+        <w:rPr>
+          <w:rFonts w:ascii="Courier New" w:hAnsi="Courier New" w:cs="Courier New"/>
+          <w:color w:val="000000"/>
+          <w:sz w:val="20"/>
+          <w:szCs w:val="20"/>
+        </w:rPr>
+        <w:t>scale</w:t>
+      </w:r>
+      <w:proofErr w:type="spellEnd"/>
+      <w:r>
+        <w:rPr>
+          <w:rFonts w:ascii="Courier New" w:hAnsi="Courier New" w:cs="Courier New"/>
+          <w:color w:val="000000"/>
+          <w:sz w:val="20"/>
+          <w:szCs w:val="20"/>
+        </w:rPr>
+        <w:t>, moyenne)</w:t>
+      </w:r>
+    </w:p>
+    <w:p>
+      <w:pPr>
+        <w:autoSpaceDE w:val="0"/>
+        <w:autoSpaceDN w:val="0"/>
+        <w:adjustRightInd w:val="0"/>
+        <w:spacing w:after="0" w:line="240" w:lineRule="auto"/>
+        <w:rPr>
+          <w:rFonts w:ascii="Courier New" w:hAnsi="Courier New" w:cs="Courier New"/>
+          <w:sz w:val="24"/>
+          <w:szCs w:val="24"/>
+        </w:rPr>
+      </w:pPr>
+      <w:r>
+        <w:rPr>
+          <w:rFonts w:ascii="Courier New" w:hAnsi="Courier New" w:cs="Courier New"/>
+          <w:color w:val="000000"/>
+          <w:sz w:val="20"/>
+          <w:szCs w:val="20"/>
+        </w:rPr>
+        <w:t xml:space="preserve"> </w:t>
+      </w:r>
+    </w:p>
+    <w:p>
+      <w:pPr>
+        <w:autoSpaceDE w:val="0"/>
+        <w:autoSpaceDN w:val="0"/>
+        <w:adjustRightInd w:val="0"/>
+        <w:spacing w:after="0" w:line="240" w:lineRule="auto"/>
+        <w:rPr>
+          <w:rFonts w:ascii="Courier New" w:hAnsi="Courier New" w:cs="Courier New"/>
+          <w:sz w:val="24"/>
+          <w:szCs w:val="24"/>
+        </w:rPr>
+      </w:pPr>
+      <w:r>
+        <w:rPr>
+          <w:rFonts w:ascii="Courier New" w:hAnsi="Courier New" w:cs="Courier New"/>
+          <w:color w:val="228B22"/>
+          <w:sz w:val="20"/>
+          <w:szCs w:val="20"/>
+        </w:rPr>
+        <w:t>% Cette fonction permet de distinguer les différentes pièces d'une image en</w:t>
+      </w:r>
+    </w:p>
+    <w:p>
+      <w:pPr>
+        <w:autoSpaceDE w:val="0"/>
+        <w:autoSpaceDN w:val="0"/>
+        <w:adjustRightInd w:val="0"/>
+        <w:spacing w:after="0" w:line="240" w:lineRule="auto"/>
+        <w:rPr>
+          <w:rFonts w:ascii="Courier New" w:hAnsi="Courier New" w:cs="Courier New"/>
+          <w:sz w:val="24"/>
+          <w:szCs w:val="24"/>
+        </w:rPr>
+      </w:pPr>
+      <w:r>
+        <w:rPr>
+          <w:rFonts w:ascii="Courier New" w:hAnsi="Courier New" w:cs="Courier New"/>
+          <w:color w:val="228B22"/>
+          <w:sz w:val="20"/>
+          <w:szCs w:val="20"/>
+        </w:rPr>
+        <w:t>% comparant sa taille et sa couleur par rapport aux moyennes théoriques</w:t>
+      </w:r>
+    </w:p>
+    <w:p>
+      <w:pPr>
+        <w:autoSpaceDE w:val="0"/>
+        <w:autoSpaceDN w:val="0"/>
+        <w:adjustRightInd w:val="0"/>
+        <w:spacing w:after="0" w:line="240" w:lineRule="auto"/>
+        <w:rPr>
+          <w:rFonts w:ascii="Courier New" w:hAnsi="Courier New" w:cs="Courier New"/>
+          <w:sz w:val="24"/>
+          <w:szCs w:val="24"/>
+        </w:rPr>
+      </w:pPr>
+      <w:r>
+        <w:rPr>
+          <w:rFonts w:ascii="Courier New" w:hAnsi="Courier New" w:cs="Courier New"/>
+          <w:color w:val="228B22"/>
+          <w:sz w:val="20"/>
+          <w:szCs w:val="20"/>
+        </w:rPr>
+        <w:t xml:space="preserve">% calculées auparavant. </w:t>
+      </w:r>
+    </w:p>
+    <w:p>
+      <w:pPr>
+        <w:autoSpaceDE w:val="0"/>
+        <w:autoSpaceDN w:val="0"/>
+        <w:adjustRightInd w:val="0"/>
+        <w:spacing w:after="0" w:line="240" w:lineRule="auto"/>
+        <w:rPr>
+          <w:rFonts w:ascii="Courier New" w:hAnsi="Courier New" w:cs="Courier New"/>
+          <w:sz w:val="24"/>
+          <w:szCs w:val="24"/>
+        </w:rPr>
+      </w:pPr>
+      <w:r>
+        <w:rPr>
+          <w:rFonts w:ascii="Courier New" w:hAnsi="Courier New" w:cs="Courier New"/>
+          <w:color w:val="228B22"/>
+          <w:sz w:val="20"/>
+          <w:szCs w:val="20"/>
+        </w:rPr>
+        <w:t xml:space="preserve"> </w:t>
+      </w:r>
+    </w:p>
+    <w:p>
+      <w:pPr>
+        <w:autoSpaceDE w:val="0"/>
+        <w:autoSpaceDN w:val="0"/>
+        <w:adjustRightInd w:val="0"/>
+        <w:spacing w:after="0" w:line="240" w:lineRule="auto"/>
+        <w:rPr>
+          <w:rFonts w:ascii="Courier New" w:hAnsi="Courier New" w:cs="Courier New"/>
+          <w:sz w:val="24"/>
+          <w:szCs w:val="24"/>
+        </w:rPr>
+      </w:pPr>
+      <w:r>
+        <w:rPr>
+          <w:rFonts w:ascii="Courier New" w:hAnsi="Courier New" w:cs="Courier New"/>
+          <w:color w:val="228B22"/>
+          <w:sz w:val="20"/>
+          <w:szCs w:val="20"/>
+        </w:rPr>
+        <w:t>% compte : Nombre comptant le montant total des pièces d'une image (en</w:t>
+      </w:r>
+    </w:p>
+    <w:p>
+      <w:pPr>
+        <w:autoSpaceDE w:val="0"/>
+        <w:autoSpaceDN w:val="0"/>
+        <w:adjustRightInd w:val="0"/>
+        <w:spacing w:after="0" w:line="240" w:lineRule="auto"/>
+        <w:rPr>
+          <w:rFonts w:ascii="Courier New" w:hAnsi="Courier New" w:cs="Courier New"/>
+          <w:sz w:val="24"/>
+          <w:szCs w:val="24"/>
+        </w:rPr>
+      </w:pPr>
+      <w:r>
+        <w:rPr>
+          <w:rFonts w:ascii="Courier New" w:hAnsi="Courier New" w:cs="Courier New"/>
+          <w:color w:val="228B22"/>
+          <w:sz w:val="20"/>
+          <w:szCs w:val="20"/>
+        </w:rPr>
+        <w:t>% euros)</w:t>
+      </w:r>
+    </w:p>
+    <w:p>
+      <w:pPr>
+        <w:autoSpaceDE w:val="0"/>
+        <w:autoSpaceDN w:val="0"/>
+        <w:adjustRightInd w:val="0"/>
+        <w:spacing w:after="0" w:line="240" w:lineRule="auto"/>
+        <w:rPr>
+          <w:rFonts w:ascii="Courier New" w:hAnsi="Courier New" w:cs="Courier New"/>
+          <w:sz w:val="24"/>
+          <w:szCs w:val="24"/>
+        </w:rPr>
+      </w:pPr>
+      <w:r>
+        <w:rPr>
+          <w:rFonts w:ascii="Courier New" w:hAnsi="Courier New" w:cs="Courier New"/>
+          <w:color w:val="228B22"/>
+          <w:sz w:val="20"/>
+          <w:szCs w:val="20"/>
+        </w:rPr>
+        <w:t>%</w:t>
+      </w:r>
+    </w:p>
+    <w:p>
+      <w:pPr>
+        <w:autoSpaceDE w:val="0"/>
+        <w:autoSpaceDN w:val="0"/>
+        <w:adjustRightInd w:val="0"/>
+        <w:spacing w:after="0" w:line="240" w:lineRule="auto"/>
+        <w:rPr>
+          <w:rFonts w:ascii="Courier New" w:hAnsi="Courier New" w:cs="Courier New"/>
+          <w:sz w:val="24"/>
+          <w:szCs w:val="24"/>
+        </w:rPr>
+      </w:pPr>
+      <w:r>
+        <w:rPr>
+          <w:rFonts w:ascii="Courier New" w:hAnsi="Courier New" w:cs="Courier New"/>
+          <w:color w:val="228B22"/>
+          <w:sz w:val="20"/>
+          <w:szCs w:val="20"/>
+        </w:rPr>
+        <w:t>% mat : Image prétraitée (binarisée, les pièces sont en blanc et le fond en</w:t>
+      </w:r>
+    </w:p>
+    <w:p>
+      <w:pPr>
+        <w:autoSpaceDE w:val="0"/>
+        <w:autoSpaceDN w:val="0"/>
+        <w:adjustRightInd w:val="0"/>
+        <w:spacing w:after="0" w:line="240" w:lineRule="auto"/>
+        <w:rPr>
+          <w:rFonts w:ascii="Courier New" w:hAnsi="Courier New" w:cs="Courier New"/>
+          <w:sz w:val="24"/>
+          <w:szCs w:val="24"/>
+        </w:rPr>
+      </w:pPr>
+      <w:r>
+        <w:rPr>
+          <w:rFonts w:ascii="Courier New" w:hAnsi="Courier New" w:cs="Courier New"/>
+          <w:color w:val="228B22"/>
+          <w:sz w:val="20"/>
+          <w:szCs w:val="20"/>
+        </w:rPr>
+        <w:t>% noir) où l'on veut distinguer les pièces.</w:t>
+      </w:r>
+    </w:p>
+    <w:p>
+      <w:pPr>
+        <w:autoSpaceDE w:val="0"/>
+        <w:autoSpaceDN w:val="0"/>
+        <w:adjustRightInd w:val="0"/>
+        <w:spacing w:after="0" w:line="240" w:lineRule="auto"/>
+        <w:rPr>
+          <w:rFonts w:ascii="Courier New" w:hAnsi="Courier New" w:cs="Courier New"/>
+          <w:sz w:val="24"/>
+          <w:szCs w:val="24"/>
+        </w:rPr>
+      </w:pPr>
+      <w:r>
+        <w:rPr>
+          <w:rFonts w:ascii="Courier New" w:hAnsi="Courier New" w:cs="Courier New"/>
+          <w:color w:val="228B22"/>
+          <w:sz w:val="20"/>
+          <w:szCs w:val="20"/>
+        </w:rPr>
+        <w:t>%</w:t>
+      </w:r>
+    </w:p>
+    <w:p>
+      <w:pPr>
+        <w:autoSpaceDE w:val="0"/>
+        <w:autoSpaceDN w:val="0"/>
+        <w:adjustRightInd w:val="0"/>
+        <w:spacing w:after="0" w:line="240" w:lineRule="auto"/>
+        <w:rPr>
+          <w:rFonts w:ascii="Courier New" w:hAnsi="Courier New" w:cs="Courier New"/>
+          <w:sz w:val="24"/>
+          <w:szCs w:val="24"/>
+        </w:rPr>
+      </w:pPr>
+      <w:r>
+        <w:rPr>
+          <w:rFonts w:ascii="Courier New" w:hAnsi="Courier New" w:cs="Courier New"/>
+          <w:color w:val="228B22"/>
+          <w:sz w:val="20"/>
+          <w:szCs w:val="20"/>
+        </w:rPr>
+        <w:t xml:space="preserve">% </w:t>
+      </w:r>
+      <w:proofErr w:type="spellStart"/>
+      <w:r>
+        <w:rPr>
+          <w:rFonts w:ascii="Courier New" w:hAnsi="Courier New" w:cs="Courier New"/>
+          <w:color w:val="228B22"/>
+          <w:sz w:val="20"/>
+          <w:szCs w:val="20"/>
+        </w:rPr>
+        <w:t>origin</w:t>
+      </w:r>
+      <w:proofErr w:type="spellEnd"/>
+      <w:r>
+        <w:rPr>
+          <w:rFonts w:ascii="Courier New" w:hAnsi="Courier New" w:cs="Courier New"/>
+          <w:color w:val="228B22"/>
+          <w:sz w:val="20"/>
+          <w:szCs w:val="20"/>
+        </w:rPr>
+        <w:t xml:space="preserve"> : L'image couleur, celle qui correspond à mat.</w:t>
+      </w:r>
+    </w:p>
+    <w:p>
+      <w:pPr>
+        <w:autoSpaceDE w:val="0"/>
+        <w:autoSpaceDN w:val="0"/>
+        <w:adjustRightInd w:val="0"/>
+        <w:spacing w:after="0" w:line="240" w:lineRule="auto"/>
+        <w:rPr>
+          <w:rFonts w:ascii="Courier New" w:hAnsi="Courier New" w:cs="Courier New"/>
+          <w:sz w:val="24"/>
+          <w:szCs w:val="24"/>
+        </w:rPr>
+      </w:pPr>
+      <w:r>
+        <w:rPr>
+          <w:rFonts w:ascii="Courier New" w:hAnsi="Courier New" w:cs="Courier New"/>
+          <w:color w:val="228B22"/>
+          <w:sz w:val="20"/>
+          <w:szCs w:val="20"/>
+        </w:rPr>
+        <w:t>%</w:t>
+      </w:r>
+    </w:p>
+    <w:p>
+      <w:pPr>
+        <w:autoSpaceDE w:val="0"/>
+        <w:autoSpaceDN w:val="0"/>
+        <w:adjustRightInd w:val="0"/>
+        <w:spacing w:after="0" w:line="240" w:lineRule="auto"/>
+        <w:rPr>
+          <w:rFonts w:ascii="Courier New" w:hAnsi="Courier New" w:cs="Courier New"/>
+          <w:color w:val="228B22"/>
+          <w:sz w:val="20"/>
+          <w:szCs w:val="20"/>
+        </w:rPr>
+      </w:pPr>
+      <w:r>
+        <w:rPr>
+          <w:rFonts w:ascii="Courier New" w:hAnsi="Courier New" w:cs="Courier New"/>
+          <w:color w:val="228B22"/>
+          <w:sz w:val="20"/>
+          <w:szCs w:val="20"/>
+        </w:rPr>
+        <w:t xml:space="preserve">% </w:t>
+      </w:r>
+      <w:proofErr w:type="spellStart"/>
+      <w:r>
+        <w:rPr>
+          <w:rFonts w:ascii="Courier New" w:hAnsi="Courier New" w:cs="Courier New"/>
+          <w:color w:val="228B22"/>
+          <w:sz w:val="20"/>
+          <w:szCs w:val="20"/>
+        </w:rPr>
+        <w:t>scale</w:t>
+      </w:r>
+      <w:proofErr w:type="spellEnd"/>
+      <w:r>
+        <w:rPr>
+          <w:rFonts w:ascii="Courier New" w:hAnsi="Courier New" w:cs="Courier New"/>
+          <w:color w:val="228B22"/>
+          <w:sz w:val="20"/>
+          <w:szCs w:val="20"/>
+        </w:rPr>
+        <w:t xml:space="preserve"> : </w:t>
+      </w:r>
+      <w:proofErr w:type="spellStart"/>
+      <w:r>
+        <w:rPr>
+          <w:rFonts w:ascii="Courier New" w:hAnsi="Courier New" w:cs="Courier New"/>
+          <w:color w:val="228B22"/>
+          <w:sz w:val="20"/>
+          <w:szCs w:val="20"/>
+        </w:rPr>
+        <w:t>scale</w:t>
+      </w:r>
+      <w:proofErr w:type="spellEnd"/>
+      <w:r>
+        <w:rPr>
+          <w:rFonts w:ascii="Courier New" w:hAnsi="Courier New" w:cs="Courier New"/>
+          <w:color w:val="228B22"/>
+          <w:sz w:val="20"/>
+          <w:szCs w:val="20"/>
+        </w:rPr>
+        <w:t xml:space="preserve"> factor correspondant à l'échelle de l'image en mm/pixels</w:t>
+      </w:r>
+    </w:p>
+    <w:p>
+      <w:pPr>
+        <w:autoSpaceDE w:val="0"/>
+        <w:autoSpaceDN w:val="0"/>
+        <w:adjustRightInd w:val="0"/>
+        <w:spacing w:after="0" w:line="240" w:lineRule="auto"/>
+        <w:rPr>
+          <w:rFonts w:ascii="Courier New" w:hAnsi="Courier New" w:cs="Courier New"/>
+          <w:sz w:val="24"/>
+          <w:szCs w:val="24"/>
+        </w:rPr>
+      </w:pPr>
+    </w:p>
+    <w:p>
+      <w:pPr>
+        <w:autoSpaceDE w:val="0"/>
+        <w:autoSpaceDN w:val="0"/>
+        <w:adjustRightInd w:val="0"/>
+        <w:spacing w:after="0" w:line="240" w:lineRule="auto"/>
+        <w:rPr>
+          <w:rFonts w:ascii="Courier New" w:hAnsi="Courier New" w:cs="Courier New"/>
+          <w:sz w:val="24"/>
+          <w:szCs w:val="24"/>
+        </w:rPr>
+      </w:pPr>
+    </w:p>
+    <w:p>
+      <w:pPr>
+        <w:autoSpaceDE w:val="0"/>
+        <w:autoSpaceDN w:val="0"/>
+        <w:adjustRightInd w:val="0"/>
+        <w:spacing w:after="0" w:line="240" w:lineRule="auto"/>
+        <w:rPr>
+          <w:rFonts w:ascii="Courier New" w:hAnsi="Courier New" w:cs="Courier New"/>
+          <w:sz w:val="24"/>
+          <w:szCs w:val="24"/>
+        </w:rPr>
+      </w:pPr>
+    </w:p>
+    <w:p>
+      <w:pPr>
+        <w:autoSpaceDE w:val="0"/>
+        <w:autoSpaceDN w:val="0"/>
+        <w:adjustRightInd w:val="0"/>
+        <w:spacing w:after="0" w:line="240" w:lineRule="auto"/>
+        <w:rPr>
+          <w:rFonts w:ascii="Courier New" w:hAnsi="Courier New" w:cs="Courier New"/>
+          <w:sz w:val="24"/>
+          <w:szCs w:val="24"/>
+        </w:rPr>
+      </w:pPr>
+    </w:p>
+    <w:p>
+      <w:pPr>
+        <w:autoSpaceDE w:val="0"/>
+        <w:autoSpaceDN w:val="0"/>
+        <w:adjustRightInd w:val="0"/>
+        <w:spacing w:after="0" w:line="240" w:lineRule="auto"/>
+        <w:rPr>
+          <w:rFonts w:ascii="Courier New" w:hAnsi="Courier New" w:cs="Courier New"/>
+          <w:sz w:val="24"/>
+          <w:szCs w:val="24"/>
+        </w:rPr>
+      </w:pPr>
+      <w:proofErr w:type="spellStart"/>
+      <w:proofErr w:type="gramStart"/>
+      <w:r>
+        <w:rPr>
+          <w:rFonts w:ascii="Courier New" w:hAnsi="Courier New" w:cs="Courier New"/>
+          <w:color w:val="0000FF"/>
+          <w:sz w:val="20"/>
+          <w:szCs w:val="20"/>
+        </w:rPr>
+        <w:t>function</w:t>
+      </w:r>
+      <w:proofErr w:type="spellEnd"/>
+      <w:proofErr w:type="gramEnd"/>
+      <w:r>
+        <w:rPr>
+          <w:rFonts w:ascii="Courier New" w:hAnsi="Courier New" w:cs="Courier New"/>
+          <w:color w:val="000000"/>
+          <w:sz w:val="20"/>
+          <w:szCs w:val="20"/>
+        </w:rPr>
+        <w:t xml:space="preserve"> </w:t>
+      </w:r>
+      <w:proofErr w:type="spellStart"/>
+      <w:r>
+        <w:rPr>
+          <w:rFonts w:ascii="Courier New" w:hAnsi="Courier New" w:cs="Courier New"/>
+          <w:color w:val="000000"/>
+          <w:sz w:val="20"/>
+          <w:szCs w:val="20"/>
+        </w:rPr>
+        <w:t>pieces</w:t>
+      </w:r>
+      <w:proofErr w:type="spellEnd"/>
+      <w:r>
+        <w:rPr>
+          <w:rFonts w:ascii="Courier New" w:hAnsi="Courier New" w:cs="Courier New"/>
+          <w:color w:val="000000"/>
+          <w:sz w:val="20"/>
+          <w:szCs w:val="20"/>
+        </w:rPr>
+        <w:t xml:space="preserve"> = couleur(I, tab)</w:t>
+      </w:r>
+    </w:p>
+    <w:p>
+      <w:pPr>
+        <w:autoSpaceDE w:val="0"/>
+        <w:autoSpaceDN w:val="0"/>
+        <w:adjustRightInd w:val="0"/>
+        <w:spacing w:after="0" w:line="240" w:lineRule="auto"/>
+        <w:rPr>
+          <w:rFonts w:ascii="Courier New" w:hAnsi="Courier New" w:cs="Courier New"/>
+          <w:sz w:val="24"/>
+          <w:szCs w:val="24"/>
+        </w:rPr>
+      </w:pPr>
+      <w:r>
+        <w:rPr>
+          <w:rFonts w:ascii="Courier New" w:hAnsi="Courier New" w:cs="Courier New"/>
+          <w:color w:val="000000"/>
+          <w:sz w:val="20"/>
+          <w:szCs w:val="20"/>
+        </w:rPr>
+        <w:t xml:space="preserve"> </w:t>
+      </w:r>
+    </w:p>
+    <w:p>
+      <w:pPr>
+        <w:autoSpaceDE w:val="0"/>
+        <w:autoSpaceDN w:val="0"/>
+        <w:adjustRightInd w:val="0"/>
+        <w:spacing w:after="0" w:line="240" w:lineRule="auto"/>
+        <w:rPr>
+          <w:rFonts w:ascii="Courier New" w:hAnsi="Courier New" w:cs="Courier New"/>
+          <w:sz w:val="24"/>
+          <w:szCs w:val="24"/>
+        </w:rPr>
+      </w:pPr>
+      <w:r>
+        <w:rPr>
+          <w:rFonts w:ascii="Courier New" w:hAnsi="Courier New" w:cs="Courier New"/>
+          <w:color w:val="228B22"/>
+          <w:sz w:val="20"/>
+          <w:szCs w:val="20"/>
+        </w:rPr>
+        <w:t>% sert à mesurer la moyenne des couleurs des pièces</w:t>
+      </w:r>
+    </w:p>
+    <w:p>
+      <w:pPr>
+        <w:autoSpaceDE w:val="0"/>
+        <w:autoSpaceDN w:val="0"/>
+        <w:adjustRightInd w:val="0"/>
+        <w:spacing w:after="0" w:line="240" w:lineRule="auto"/>
+        <w:rPr>
+          <w:rFonts w:ascii="Courier New" w:hAnsi="Courier New" w:cs="Courier New"/>
+          <w:sz w:val="24"/>
+          <w:szCs w:val="24"/>
+        </w:rPr>
+      </w:pPr>
+      <w:r>
+        <w:rPr>
+          <w:rFonts w:ascii="Courier New" w:hAnsi="Courier New" w:cs="Courier New"/>
+          <w:color w:val="228B22"/>
+          <w:sz w:val="20"/>
+          <w:szCs w:val="20"/>
+        </w:rPr>
+        <w:t xml:space="preserve"> </w:t>
+      </w:r>
+    </w:p>
+    <w:p>
+      <w:pPr>
+        <w:autoSpaceDE w:val="0"/>
+        <w:autoSpaceDN w:val="0"/>
+        <w:adjustRightInd w:val="0"/>
+        <w:spacing w:after="0" w:line="240" w:lineRule="auto"/>
+        <w:rPr>
+          <w:rFonts w:ascii="Courier New" w:hAnsi="Courier New" w:cs="Courier New"/>
+          <w:sz w:val="24"/>
+          <w:szCs w:val="24"/>
+        </w:rPr>
+      </w:pPr>
+      <w:r>
+        <w:rPr>
+          <w:rFonts w:ascii="Courier New" w:hAnsi="Courier New" w:cs="Courier New"/>
+          <w:color w:val="228B22"/>
+          <w:sz w:val="20"/>
+          <w:szCs w:val="20"/>
+        </w:rPr>
+        <w:t>% I : image de pièces</w:t>
+      </w:r>
+    </w:p>
+    <w:p>
+      <w:pPr>
+        <w:autoSpaceDE w:val="0"/>
+        <w:autoSpaceDN w:val="0"/>
+        <w:adjustRightInd w:val="0"/>
+        <w:spacing w:after="0" w:line="240" w:lineRule="auto"/>
+        <w:rPr>
+          <w:rFonts w:ascii="Courier New" w:hAnsi="Courier New" w:cs="Courier New"/>
+          <w:sz w:val="24"/>
+          <w:szCs w:val="24"/>
+        </w:rPr>
+      </w:pPr>
+      <w:r>
+        <w:rPr>
+          <w:rFonts w:ascii="Courier New" w:hAnsi="Courier New" w:cs="Courier New"/>
+          <w:color w:val="228B22"/>
+          <w:sz w:val="20"/>
+          <w:szCs w:val="20"/>
+        </w:rPr>
+        <w:t>% tab : tableau des centres et rayons de pièces</w:t>
+      </w:r>
+    </w:p>
+    <w:p>
+      <w:pPr>
+        <w:autoSpaceDE w:val="0"/>
+        <w:autoSpaceDN w:val="0"/>
+        <w:adjustRightInd w:val="0"/>
+        <w:spacing w:after="0" w:line="240" w:lineRule="auto"/>
+        <w:rPr>
+          <w:rFonts w:ascii="Courier New" w:hAnsi="Courier New" w:cs="Courier New"/>
+          <w:sz w:val="24"/>
+          <w:szCs w:val="24"/>
+        </w:rPr>
+      </w:pPr>
+      <w:r>
+        <w:rPr>
+          <w:rFonts w:ascii="Courier New" w:hAnsi="Courier New" w:cs="Courier New"/>
+          <w:color w:val="228B22"/>
+          <w:sz w:val="20"/>
+          <w:szCs w:val="20"/>
+        </w:rPr>
+        <w:t xml:space="preserve"> </w:t>
+      </w:r>
+    </w:p>
+    <w:p>
+      <w:pPr>
+        <w:autoSpaceDE w:val="0"/>
+        <w:autoSpaceDN w:val="0"/>
+        <w:adjustRightInd w:val="0"/>
+        <w:spacing w:after="0" w:line="240" w:lineRule="auto"/>
+        <w:rPr>
+          <w:rFonts w:ascii="Courier New" w:hAnsi="Courier New" w:cs="Courier New"/>
+          <w:sz w:val="24"/>
+          <w:szCs w:val="24"/>
+        </w:rPr>
+      </w:pPr>
+      <w:r>
+        <w:rPr>
+          <w:rFonts w:ascii="Courier New" w:hAnsi="Courier New" w:cs="Courier New"/>
+          <w:color w:val="228B22"/>
+          <w:sz w:val="20"/>
+          <w:szCs w:val="20"/>
+        </w:rPr>
+        <w:t xml:space="preserve">% </w:t>
+      </w:r>
+      <w:proofErr w:type="spellStart"/>
+      <w:r>
+        <w:rPr>
+          <w:rFonts w:ascii="Courier New" w:hAnsi="Courier New" w:cs="Courier New"/>
+          <w:color w:val="228B22"/>
+          <w:sz w:val="20"/>
+          <w:szCs w:val="20"/>
+        </w:rPr>
+        <w:t>pieces</w:t>
+      </w:r>
+      <w:proofErr w:type="spellEnd"/>
+      <w:r>
+        <w:rPr>
+          <w:rFonts w:ascii="Courier New" w:hAnsi="Courier New" w:cs="Courier New"/>
+          <w:color w:val="228B22"/>
+          <w:sz w:val="20"/>
+          <w:szCs w:val="20"/>
+        </w:rPr>
+        <w:t xml:space="preserve"> : tableau des centres, rayons et couleurs moyennes des pièces</w:t>
+      </w:r>
+    </w:p>
+    <w:p>
+      <w:pPr>
+        <w:autoSpaceDE w:val="0"/>
+        <w:autoSpaceDN w:val="0"/>
+        <w:adjustRightInd w:val="0"/>
+        <w:spacing w:after="0" w:line="240" w:lineRule="auto"/>
+        <w:rPr>
+          <w:rFonts w:ascii="Courier New" w:hAnsi="Courier New" w:cs="Courier New"/>
+          <w:sz w:val="24"/>
+          <w:szCs w:val="24"/>
+        </w:rPr>
+      </w:pPr>
+    </w:p>
+    <w:p>
+      <w:pPr>
+        <w:autoSpaceDE w:val="0"/>
+        <w:autoSpaceDN w:val="0"/>
+        <w:adjustRightInd w:val="0"/>
+        <w:spacing w:after="0" w:line="240" w:lineRule="auto"/>
+        <w:rPr>
+          <w:rFonts w:ascii="Courier New" w:hAnsi="Courier New" w:cs="Courier New"/>
+          <w:sz w:val="24"/>
+          <w:szCs w:val="24"/>
+        </w:rPr>
+      </w:pPr>
+    </w:p>
+    <w:p>
+      <w:pPr>
+        <w:autoSpaceDE w:val="0"/>
+        <w:autoSpaceDN w:val="0"/>
+        <w:adjustRightInd w:val="0"/>
+        <w:spacing w:after="0" w:line="240" w:lineRule="auto"/>
+        <w:rPr>
+          <w:rFonts w:ascii="Courier New" w:hAnsi="Courier New" w:cs="Courier New"/>
+          <w:sz w:val="24"/>
+          <w:szCs w:val="24"/>
+        </w:rPr>
+      </w:pPr>
+      <w:proofErr w:type="spellStart"/>
+      <w:proofErr w:type="gramStart"/>
+      <w:r>
+        <w:rPr>
+          <w:rFonts w:ascii="Courier New" w:hAnsi="Courier New" w:cs="Courier New"/>
+          <w:color w:val="0000FF"/>
+          <w:sz w:val="20"/>
+          <w:szCs w:val="20"/>
+        </w:rPr>
+        <w:t>function</w:t>
+      </w:r>
+      <w:proofErr w:type="spellEnd"/>
+      <w:proofErr w:type="gramEnd"/>
+      <w:r>
+        <w:rPr>
+          <w:rFonts w:ascii="Courier New" w:hAnsi="Courier New" w:cs="Courier New"/>
+          <w:color w:val="000000"/>
+          <w:sz w:val="20"/>
+          <w:szCs w:val="20"/>
+        </w:rPr>
+        <w:t xml:space="preserve"> [</w:t>
+      </w:r>
+      <w:proofErr w:type="spellStart"/>
+      <w:r>
+        <w:rPr>
+          <w:rFonts w:ascii="Courier New" w:hAnsi="Courier New" w:cs="Courier New"/>
+          <w:color w:val="000000"/>
+          <w:sz w:val="20"/>
+          <w:szCs w:val="20"/>
+        </w:rPr>
+        <w:t>moy</w:t>
+      </w:r>
+      <w:proofErr w:type="spellEnd"/>
+      <w:r>
+        <w:rPr>
+          <w:rFonts w:ascii="Courier New" w:hAnsi="Courier New" w:cs="Courier New"/>
+          <w:color w:val="000000"/>
+          <w:sz w:val="20"/>
+          <w:szCs w:val="20"/>
+        </w:rPr>
+        <w:t xml:space="preserve">, sigma] = </w:t>
+      </w:r>
+      <w:proofErr w:type="spellStart"/>
+      <w:r>
+        <w:rPr>
+          <w:rFonts w:ascii="Courier New" w:hAnsi="Courier New" w:cs="Courier New"/>
+          <w:color w:val="000000"/>
+          <w:sz w:val="20"/>
+          <w:szCs w:val="20"/>
+        </w:rPr>
+        <w:t>moyenne_couleur</w:t>
+      </w:r>
+      <w:proofErr w:type="spellEnd"/>
+      <w:r>
+        <w:rPr>
+          <w:rFonts w:ascii="Courier New" w:hAnsi="Courier New" w:cs="Courier New"/>
+          <w:color w:val="000000"/>
+          <w:sz w:val="20"/>
+          <w:szCs w:val="20"/>
+        </w:rPr>
+        <w:t xml:space="preserve">(I, </w:t>
+      </w:r>
+      <w:proofErr w:type="spellStart"/>
+      <w:r>
+        <w:rPr>
+          <w:rFonts w:ascii="Courier New" w:hAnsi="Courier New" w:cs="Courier New"/>
+          <w:color w:val="000000"/>
+          <w:sz w:val="20"/>
+          <w:szCs w:val="20"/>
+        </w:rPr>
+        <w:t>xcenter</w:t>
+      </w:r>
+      <w:proofErr w:type="spellEnd"/>
+      <w:r>
+        <w:rPr>
+          <w:rFonts w:ascii="Courier New" w:hAnsi="Courier New" w:cs="Courier New"/>
+          <w:color w:val="000000"/>
+          <w:sz w:val="20"/>
+          <w:szCs w:val="20"/>
+        </w:rPr>
+        <w:t xml:space="preserve">, </w:t>
+      </w:r>
+      <w:proofErr w:type="spellStart"/>
+      <w:r>
+        <w:rPr>
+          <w:rFonts w:ascii="Courier New" w:hAnsi="Courier New" w:cs="Courier New"/>
+          <w:color w:val="000000"/>
+          <w:sz w:val="20"/>
+          <w:szCs w:val="20"/>
+        </w:rPr>
+        <w:t>ycenter</w:t>
+      </w:r>
+      <w:proofErr w:type="spellEnd"/>
+      <w:r>
+        <w:rPr>
+          <w:rFonts w:ascii="Courier New" w:hAnsi="Courier New" w:cs="Courier New"/>
+          <w:color w:val="000000"/>
+          <w:sz w:val="20"/>
+          <w:szCs w:val="20"/>
+        </w:rPr>
+        <w:t xml:space="preserve">, </w:t>
+      </w:r>
+      <w:proofErr w:type="spellStart"/>
+      <w:r>
+        <w:rPr>
+          <w:rFonts w:ascii="Courier New" w:hAnsi="Courier New" w:cs="Courier New"/>
+          <w:color w:val="000000"/>
+          <w:sz w:val="20"/>
+          <w:szCs w:val="20"/>
+        </w:rPr>
+        <w:t>radii</w:t>
+      </w:r>
+      <w:proofErr w:type="spellEnd"/>
+      <w:r>
+        <w:rPr>
+          <w:rFonts w:ascii="Courier New" w:hAnsi="Courier New" w:cs="Courier New"/>
+          <w:color w:val="000000"/>
+          <w:sz w:val="20"/>
+          <w:szCs w:val="20"/>
+        </w:rPr>
+        <w:t>)</w:t>
+      </w:r>
+    </w:p>
+    <w:p>
+      <w:pPr>
+        <w:autoSpaceDE w:val="0"/>
+        <w:autoSpaceDN w:val="0"/>
+        <w:adjustRightInd w:val="0"/>
+        <w:spacing w:after="0" w:line="240" w:lineRule="auto"/>
+        <w:rPr>
+          <w:rFonts w:ascii="Courier New" w:hAnsi="Courier New" w:cs="Courier New"/>
+          <w:sz w:val="24"/>
+          <w:szCs w:val="24"/>
+        </w:rPr>
+      </w:pPr>
+      <w:r>
+        <w:rPr>
+          <w:rFonts w:ascii="Courier New" w:hAnsi="Courier New" w:cs="Courier New"/>
+          <w:color w:val="000000"/>
+          <w:sz w:val="20"/>
+          <w:szCs w:val="20"/>
+        </w:rPr>
+        <w:t xml:space="preserve"> </w:t>
+      </w:r>
+    </w:p>
+    <w:p>
+      <w:pPr>
+        <w:autoSpaceDE w:val="0"/>
+        <w:autoSpaceDN w:val="0"/>
+        <w:adjustRightInd w:val="0"/>
+        <w:spacing w:after="0" w:line="240" w:lineRule="auto"/>
+        <w:rPr>
+          <w:rFonts w:ascii="Courier New" w:hAnsi="Courier New" w:cs="Courier New"/>
+          <w:sz w:val="24"/>
+          <w:szCs w:val="24"/>
+        </w:rPr>
+      </w:pPr>
+      <w:r>
+        <w:rPr>
+          <w:rFonts w:ascii="Courier New" w:hAnsi="Courier New" w:cs="Courier New"/>
+          <w:color w:val="228B22"/>
+          <w:sz w:val="20"/>
+          <w:szCs w:val="20"/>
+        </w:rPr>
+        <w:t>% Calcule la moyenne dans un cercle de l'image</w:t>
+      </w:r>
+    </w:p>
+    <w:p>
+      <w:pPr>
+        <w:autoSpaceDE w:val="0"/>
+        <w:autoSpaceDN w:val="0"/>
+        <w:adjustRightInd w:val="0"/>
+        <w:spacing w:after="0" w:line="240" w:lineRule="auto"/>
+        <w:rPr>
+          <w:rFonts w:ascii="Courier New" w:hAnsi="Courier New" w:cs="Courier New"/>
+          <w:sz w:val="24"/>
+          <w:szCs w:val="24"/>
+        </w:rPr>
+      </w:pPr>
+      <w:r>
+        <w:rPr>
+          <w:rFonts w:ascii="Courier New" w:hAnsi="Courier New" w:cs="Courier New"/>
+          <w:color w:val="228B22"/>
+          <w:sz w:val="20"/>
+          <w:szCs w:val="20"/>
+        </w:rPr>
+        <w:t>% Le cercle est forcément entièrement</w:t>
+      </w:r>
+    </w:p>
+    <w:p>
+      <w:pPr>
+        <w:autoSpaceDE w:val="0"/>
+        <w:autoSpaceDN w:val="0"/>
+        <w:adjustRightInd w:val="0"/>
+        <w:spacing w:after="0" w:line="240" w:lineRule="auto"/>
+        <w:rPr>
+          <w:rFonts w:ascii="Courier New" w:hAnsi="Courier New" w:cs="Courier New"/>
+          <w:sz w:val="24"/>
+          <w:szCs w:val="24"/>
+        </w:rPr>
+      </w:pPr>
+      <w:r>
+        <w:rPr>
+          <w:rFonts w:ascii="Courier New" w:hAnsi="Courier New" w:cs="Courier New"/>
+          <w:color w:val="228B22"/>
+          <w:sz w:val="20"/>
+          <w:szCs w:val="20"/>
+        </w:rPr>
+        <w:t xml:space="preserve"> </w:t>
+      </w:r>
+    </w:p>
+    <w:p>
+      <w:pPr>
+        <w:autoSpaceDE w:val="0"/>
+        <w:autoSpaceDN w:val="0"/>
+        <w:adjustRightInd w:val="0"/>
+        <w:spacing w:after="0" w:line="240" w:lineRule="auto"/>
+        <w:rPr>
+          <w:rFonts w:ascii="Courier New" w:hAnsi="Courier New" w:cs="Courier New"/>
+          <w:sz w:val="24"/>
+          <w:szCs w:val="24"/>
+        </w:rPr>
+      </w:pPr>
+      <w:r>
+        <w:rPr>
+          <w:rFonts w:ascii="Courier New" w:hAnsi="Courier New" w:cs="Courier New"/>
+          <w:color w:val="228B22"/>
+          <w:sz w:val="20"/>
+          <w:szCs w:val="20"/>
+        </w:rPr>
+        <w:t>% Image</w:t>
+      </w:r>
+    </w:p>
+    <w:p>
+      <w:pPr>
+        <w:autoSpaceDE w:val="0"/>
+        <w:autoSpaceDN w:val="0"/>
+        <w:adjustRightInd w:val="0"/>
+        <w:spacing w:after="0" w:line="240" w:lineRule="auto"/>
+        <w:rPr>
+          <w:rFonts w:ascii="Courier New" w:hAnsi="Courier New" w:cs="Courier New"/>
+          <w:sz w:val="24"/>
+          <w:szCs w:val="24"/>
+        </w:rPr>
+      </w:pPr>
+      <w:r>
+        <w:rPr>
+          <w:rFonts w:ascii="Courier New" w:hAnsi="Courier New" w:cs="Courier New"/>
+          <w:color w:val="228B22"/>
+          <w:sz w:val="20"/>
+          <w:szCs w:val="20"/>
+        </w:rPr>
+        <w:t xml:space="preserve">% </w:t>
+      </w:r>
+      <w:proofErr w:type="spellStart"/>
+      <w:r>
+        <w:rPr>
+          <w:rFonts w:ascii="Courier New" w:hAnsi="Courier New" w:cs="Courier New"/>
+          <w:color w:val="228B22"/>
+          <w:sz w:val="20"/>
+          <w:szCs w:val="20"/>
+        </w:rPr>
+        <w:t>xcenter</w:t>
+      </w:r>
+      <w:proofErr w:type="spellEnd"/>
+      <w:r>
+        <w:rPr>
+          <w:rFonts w:ascii="Courier New" w:hAnsi="Courier New" w:cs="Courier New"/>
+          <w:color w:val="228B22"/>
+          <w:sz w:val="20"/>
+          <w:szCs w:val="20"/>
+        </w:rPr>
+        <w:t xml:space="preserve"> :  </w:t>
+      </w:r>
+      <w:proofErr w:type="spellStart"/>
+      <w:r>
+        <w:rPr>
+          <w:rFonts w:ascii="Courier New" w:hAnsi="Courier New" w:cs="Courier New"/>
+          <w:color w:val="228B22"/>
+          <w:sz w:val="20"/>
+          <w:szCs w:val="20"/>
+        </w:rPr>
+        <w:t>abcsisse</w:t>
+      </w:r>
+      <w:proofErr w:type="spellEnd"/>
+      <w:r>
+        <w:rPr>
+          <w:rFonts w:ascii="Courier New" w:hAnsi="Courier New" w:cs="Courier New"/>
+          <w:color w:val="228B22"/>
+          <w:sz w:val="20"/>
+          <w:szCs w:val="20"/>
+        </w:rPr>
+        <w:t xml:space="preserve"> du centre du cercle</w:t>
+      </w:r>
+    </w:p>
+    <w:p>
+      <w:pPr>
+        <w:autoSpaceDE w:val="0"/>
+        <w:autoSpaceDN w:val="0"/>
+        <w:adjustRightInd w:val="0"/>
+        <w:spacing w:after="0" w:line="240" w:lineRule="auto"/>
+        <w:rPr>
+          <w:rFonts w:ascii="Courier New" w:hAnsi="Courier New" w:cs="Courier New"/>
+          <w:sz w:val="24"/>
+          <w:szCs w:val="24"/>
+        </w:rPr>
+      </w:pPr>
+      <w:r>
+        <w:rPr>
+          <w:rFonts w:ascii="Courier New" w:hAnsi="Courier New" w:cs="Courier New"/>
+          <w:color w:val="228B22"/>
+          <w:sz w:val="20"/>
+          <w:szCs w:val="20"/>
+        </w:rPr>
+        <w:t xml:space="preserve">% </w:t>
+      </w:r>
+      <w:proofErr w:type="spellStart"/>
+      <w:r>
+        <w:rPr>
+          <w:rFonts w:ascii="Courier New" w:hAnsi="Courier New" w:cs="Courier New"/>
+          <w:color w:val="228B22"/>
+          <w:sz w:val="20"/>
+          <w:szCs w:val="20"/>
+        </w:rPr>
+        <w:t>ycenter</w:t>
+      </w:r>
+      <w:proofErr w:type="spellEnd"/>
+      <w:r>
+        <w:rPr>
+          <w:rFonts w:ascii="Courier New" w:hAnsi="Courier New" w:cs="Courier New"/>
+          <w:color w:val="228B22"/>
+          <w:sz w:val="20"/>
+          <w:szCs w:val="20"/>
+        </w:rPr>
+        <w:t xml:space="preserve"> : ordonnée du centre du cercle</w:t>
+      </w:r>
+    </w:p>
+    <w:p>
+      <w:pPr>
+        <w:autoSpaceDE w:val="0"/>
+        <w:autoSpaceDN w:val="0"/>
+        <w:adjustRightInd w:val="0"/>
+        <w:spacing w:after="0" w:line="240" w:lineRule="auto"/>
+        <w:rPr>
+          <w:rFonts w:ascii="Courier New" w:hAnsi="Courier New" w:cs="Courier New"/>
+          <w:sz w:val="24"/>
+          <w:szCs w:val="24"/>
+        </w:rPr>
+      </w:pPr>
+      <w:r>
+        <w:rPr>
+          <w:rFonts w:ascii="Courier New" w:hAnsi="Courier New" w:cs="Courier New"/>
+          <w:color w:val="228B22"/>
+          <w:sz w:val="20"/>
+          <w:szCs w:val="20"/>
+        </w:rPr>
+        <w:lastRenderedPageBreak/>
+        <w:t xml:space="preserve">% </w:t>
+      </w:r>
+      <w:proofErr w:type="spellStart"/>
+      <w:r>
+        <w:rPr>
+          <w:rFonts w:ascii="Courier New" w:hAnsi="Courier New" w:cs="Courier New"/>
+          <w:color w:val="228B22"/>
+          <w:sz w:val="20"/>
+          <w:szCs w:val="20"/>
+        </w:rPr>
+        <w:t>radii</w:t>
+      </w:r>
+      <w:proofErr w:type="spellEnd"/>
+      <w:r>
+        <w:rPr>
+          <w:rFonts w:ascii="Courier New" w:hAnsi="Courier New" w:cs="Courier New"/>
+          <w:color w:val="228B22"/>
+          <w:sz w:val="20"/>
+          <w:szCs w:val="20"/>
+        </w:rPr>
+        <w:t xml:space="preserve"> : rayon du cercle</w:t>
+      </w:r>
+    </w:p>
+    <w:p>
+      <w:pPr>
+        <w:autoSpaceDE w:val="0"/>
+        <w:autoSpaceDN w:val="0"/>
+        <w:adjustRightInd w:val="0"/>
+        <w:spacing w:after="0" w:line="240" w:lineRule="auto"/>
+        <w:rPr>
+          <w:rFonts w:ascii="Courier New" w:hAnsi="Courier New" w:cs="Courier New"/>
+          <w:sz w:val="24"/>
+          <w:szCs w:val="24"/>
+        </w:rPr>
+      </w:pPr>
+      <w:r>
+        <w:rPr>
+          <w:rFonts w:ascii="Courier New" w:hAnsi="Courier New" w:cs="Courier New"/>
+          <w:color w:val="228B22"/>
+          <w:sz w:val="20"/>
+          <w:szCs w:val="20"/>
+        </w:rPr>
+        <w:t xml:space="preserve"> </w:t>
+      </w:r>
+    </w:p>
+    <w:p>
+      <w:pPr>
+        <w:autoSpaceDE w:val="0"/>
+        <w:autoSpaceDN w:val="0"/>
+        <w:adjustRightInd w:val="0"/>
+        <w:spacing w:after="0" w:line="240" w:lineRule="auto"/>
+        <w:rPr>
+          <w:rFonts w:ascii="Courier New" w:hAnsi="Courier New" w:cs="Courier New"/>
+          <w:sz w:val="24"/>
+          <w:szCs w:val="24"/>
+        </w:rPr>
+      </w:pPr>
+      <w:r>
+        <w:rPr>
+          <w:rFonts w:ascii="Courier New" w:hAnsi="Courier New" w:cs="Courier New"/>
+          <w:color w:val="228B22"/>
+          <w:sz w:val="20"/>
+          <w:szCs w:val="20"/>
+        </w:rPr>
+        <w:t xml:space="preserve">% </w:t>
+      </w:r>
+      <w:proofErr w:type="spellStart"/>
+      <w:r>
+        <w:rPr>
+          <w:rFonts w:ascii="Courier New" w:hAnsi="Courier New" w:cs="Courier New"/>
+          <w:color w:val="228B22"/>
+          <w:sz w:val="20"/>
+          <w:szCs w:val="20"/>
+        </w:rPr>
+        <w:t>moy</w:t>
+      </w:r>
+      <w:proofErr w:type="spellEnd"/>
+      <w:r>
+        <w:rPr>
+          <w:rFonts w:ascii="Courier New" w:hAnsi="Courier New" w:cs="Courier New"/>
+          <w:color w:val="228B22"/>
+          <w:sz w:val="20"/>
+          <w:szCs w:val="20"/>
+        </w:rPr>
+        <w:t xml:space="preserve"> : moyenne des pixels de I dans le cercle</w:t>
+      </w:r>
+    </w:p>
+    <w:p>
+      <w:pPr>
+        <w:autoSpaceDE w:val="0"/>
+        <w:autoSpaceDN w:val="0"/>
+        <w:adjustRightInd w:val="0"/>
+        <w:spacing w:after="0" w:line="240" w:lineRule="auto"/>
+        <w:rPr>
+          <w:rFonts w:ascii="Courier New" w:hAnsi="Courier New" w:cs="Courier New"/>
+          <w:sz w:val="24"/>
+          <w:szCs w:val="24"/>
+        </w:rPr>
+      </w:pPr>
+      <w:r>
+        <w:rPr>
+          <w:rFonts w:ascii="Courier New" w:hAnsi="Courier New" w:cs="Courier New"/>
+          <w:color w:val="228B22"/>
+          <w:sz w:val="20"/>
+          <w:szCs w:val="20"/>
+        </w:rPr>
+        <w:t>% sigma : écart-type</w:t>
+      </w:r>
     </w:p>
     <w:p/>
     <w:p>
@@ -3382,7 +4838,7 @@
       <w:rPr>
         <w:noProof/>
       </w:rPr>
-      <w:t>4</w:t>
+      <w:t>8</w:t>
     </w:r>
     <w:r>
       <w:fldChar w:fldCharType="end"/>
@@ -7760,7 +9216,7 @@
 </file>
 
 <file path=customXml/itemProps1.xml><?xml version="1.0" encoding="utf-8"?>
-<ds:datastoreItem xmlns:ds="http://schemas.openxmlformats.org/officeDocument/2006/customXml" ds:itemID="{18E29910-DA6E-4482-AD1C-0624665095BB}">
+<ds:datastoreItem xmlns:ds="http://schemas.openxmlformats.org/officeDocument/2006/customXml" ds:itemID="{0A1355BB-2B31-40D4-9981-883EF28B8A4B}">
   <ds:schemaRefs>
     <ds:schemaRef ds:uri="http://schemas.openxmlformats.org/officeDocument/2006/bibliography"/>
   </ds:schemaRefs>

</xml_diff>

<commit_message>
remaniement bis et complétion rapport chiatique
ajout de la partie précision dans le rapport et complétion de la partie bibliographie
</commit_message>
<xml_diff>
--- a/Rapport.docx
+++ b/Rapport.docx
@@ -2168,15 +2168,13 @@
         <w:t xml:space="preserve"> a pour but de segmenter et binariser l’image (blanc pour les pièces et noir pour le fond) afin de détecter facilement les pièces. Plusieurs méthodes</w:t>
       </w:r>
       <w:r>
-        <w:t xml:space="preserve"> ont été testées (Ligne de partage des eaux, Reconstruction, </w:t>
-      </w:r>
-      <w:proofErr w:type="spellStart"/>
-      <w:r>
-        <w:t>Top-At</w:t>
-      </w:r>
-      <w:proofErr w:type="spellEnd"/>
-      <w:r>
-        <w:t xml:space="preserve">…). </w:t>
+        <w:t xml:space="preserve"> ont été testées (Ligne de partage des eaux, Reconstruction, Top-</w:t>
+      </w:r>
+      <w:r>
+        <w:t>Ha</w:t>
+      </w:r>
+      <w:r>
+        <w:t xml:space="preserve">t…). </w:t>
       </w:r>
     </w:p>
     <w:p>
@@ -2560,7 +2558,13 @@
       </w:r>
       <w:proofErr w:type="spellEnd"/>
       <w:r>
-        <w:t>) qui permet de créer des cercles rouges autour des objets et de récupérer leur rayon et Les coordonnées du centre.</w:t>
+        <w:t xml:space="preserve">) qui permet de créer des cercles rouges autour des objets et de récupérer leur rayon et </w:t>
+      </w:r>
+      <w:r>
+        <w:t>l</w:t>
+      </w:r>
+      <w:r>
+        <w:t>es coordonnées du centre.</w:t>
       </w:r>
       <w:r>
         <w:tab/>
@@ -3285,29 +3289,148 @@
     <w:p/>
     <w:p/>
     <w:p>
+      <w:r>
+        <w:lastRenderedPageBreak/>
+        <w:t>La précision de la méthode est définie comme étant le nombre d’images correctement détectées divisé par le nombre d’image en tout.</w:t>
+      </w:r>
+    </w:p>
+    <w:p>
+      <w:r>
+        <w:t xml:space="preserve">Ainsi, la précision de notre méthode de détection sur notre </w:t>
+      </w:r>
+      <w:proofErr w:type="spellStart"/>
+      <w:r>
+        <w:t>dataset</w:t>
+      </w:r>
+      <w:proofErr w:type="spellEnd"/>
+      <w:r>
+        <w:t xml:space="preserve"> est 40.10%.</w:t>
+      </w:r>
+    </w:p>
+    <w:p>
+      <w:r>
+        <w:t xml:space="preserve">De plus, on peut mesurer la robustesse au bruit en ajoutant sur les images un bruit blanc gaussien d’écart-type variable et en mesurant la précision sur notre </w:t>
+      </w:r>
+      <w:proofErr w:type="spellStart"/>
+      <w:r>
+        <w:t>dataset</w:t>
+      </w:r>
+      <w:proofErr w:type="spellEnd"/>
+      <w:r>
+        <w:t xml:space="preserve">. On peut ajouter un bruit blanc gaussien d’écart-type sigma et de moyenne 0 sur l’image I grâce à la fonction </w:t>
+      </w:r>
+      <w:proofErr w:type="spellStart"/>
+      <w:proofErr w:type="gramStart"/>
+      <w:r>
+        <w:t>imnoise</w:t>
+      </w:r>
+      <w:proofErr w:type="spellEnd"/>
+      <w:r>
+        <w:t>(</w:t>
+      </w:r>
+      <w:proofErr w:type="gramEnd"/>
+      <w:r>
+        <w:t>I, ‘</w:t>
+      </w:r>
+      <w:proofErr w:type="spellStart"/>
+      <w:r>
+        <w:t>gaussian</w:t>
+      </w:r>
+      <w:proofErr w:type="spellEnd"/>
+      <w:r>
+        <w:t>’, 0, sigma).</w:t>
+      </w:r>
+    </w:p>
+    <w:p>
+      <w:r>
+        <w:t xml:space="preserve">On peut ainsi dessiner un graphique représentant la précision de notre méthode sur notre </w:t>
+      </w:r>
+      <w:proofErr w:type="spellStart"/>
+      <w:r>
+        <w:t>dataset</w:t>
+      </w:r>
+      <w:proofErr w:type="spellEnd"/>
+      <w:r>
+        <w:t xml:space="preserve"> modifié d’un bruit d’écart-type variable.</w:t>
+      </w:r>
+    </w:p>
+    <w:p/>
+    <w:p>
+      <w:r>
+        <w:rPr>
+          <w:noProof/>
+        </w:rPr>
+        <w:drawing>
+          <wp:inline distT="0" distB="0" distL="0" distR="0">
+            <wp:extent cx="5334000" cy="4000500"/>
+            <wp:effectExtent l="0" t="0" r="0" b="0"/>
+            <wp:docPr id="10" name="Image 10"/>
+            <wp:cNvGraphicFramePr>
+              <a:graphicFrameLocks xmlns:a="http://schemas.openxmlformats.org/drawingml/2006/main" noChangeAspect="1"/>
+            </wp:cNvGraphicFramePr>
+            <a:graphic xmlns:a="http://schemas.openxmlformats.org/drawingml/2006/main">
+              <a:graphicData uri="http://schemas.openxmlformats.org/drawingml/2006/picture">
+                <pic:pic xmlns:pic="http://schemas.openxmlformats.org/drawingml/2006/picture">
+                  <pic:nvPicPr>
+                    <pic:cNvPr id="10" name="precision=f(sigma).bmp"/>
+                    <pic:cNvPicPr/>
+                  </pic:nvPicPr>
+                  <pic:blipFill>
+                    <a:blip r:embed="rId19">
+                      <a:extLst>
+                        <a:ext uri="{28A0092B-C50C-407E-A947-70E740481C1C}">
+                          <a14:useLocalDpi xmlns:a14="http://schemas.microsoft.com/office/drawing/2010/main" val="0"/>
+                        </a:ext>
+                      </a:extLst>
+                    </a:blip>
+                    <a:stretch>
+                      <a:fillRect/>
+                    </a:stretch>
+                  </pic:blipFill>
+                  <pic:spPr>
+                    <a:xfrm>
+                      <a:off x="0" y="0"/>
+                      <a:ext cx="5334000" cy="4000500"/>
+                    </a:xfrm>
+                    <a:prstGeom prst="rect">
+                      <a:avLst/>
+                    </a:prstGeom>
+                  </pic:spPr>
+                </pic:pic>
+              </a:graphicData>
+            </a:graphic>
+          </wp:inline>
+        </w:drawing>
+      </w:r>
+    </w:p>
+    <w:p>
+      <w:r>
+        <w:t>On remarque que la précision est décroissante et son allure est plutôt exponentielle. De plus, la précision tombe à 0 à partir d’un bruit blanc gaussien d’écart-type environ 0.0035.</w:t>
+      </w:r>
+    </w:p>
+    <w:p/>
+    <w:p/>
+    <w:p>
       <w:pPr>
         <w:pStyle w:val="Titre1"/>
       </w:pPr>
       <w:bookmarkStart w:id="5" w:name="_Toc504587542"/>
       <w:r>
+        <w:t>Fonctions Matlab</w:t>
+      </w:r>
+      <w:bookmarkEnd w:id="5"/>
+    </w:p>
+    <w:p/>
+    <w:p>
+      <w:pPr>
+        <w:pStyle w:val="Titre2"/>
+      </w:pPr>
+      <w:r>
         <w:lastRenderedPageBreak/>
-        <w:t>Fonctions Matlab</w:t>
-      </w:r>
-      <w:bookmarkEnd w:id="5"/>
+        <w:t>Fonction de segmentation et de prétraitement</w:t>
+      </w:r>
     </w:p>
     <w:p/>
-    <w:p>
-      <w:pPr>
-        <w:pStyle w:val="Titre2"/>
-      </w:pPr>
-      <w:r>
-        <w:t>Fonction de segmentation et de prétraitement</w:t>
-      </w:r>
-    </w:p>
-    <w:p>
-      <w:bookmarkStart w:id="6" w:name="_GoBack"/>
-      <w:bookmarkEnd w:id="6"/>
-    </w:p>
     <w:p>
       <w:pPr>
         <w:autoSpaceDE w:val="0"/>
@@ -4644,7 +4767,6 @@
           <w:sz w:val="20"/>
           <w:szCs w:val="20"/>
         </w:rPr>
-        <w:lastRenderedPageBreak/>
         <w:t xml:space="preserve">% </w:t>
       </w:r>
       <w:proofErr w:type="spellStart"/>
@@ -4751,6 +4873,7 @@
           <w:sz w:val="20"/>
           <w:szCs w:val="20"/>
         </w:rPr>
+        <w:lastRenderedPageBreak/>
         <w:t>% sigma : écart-type</w:t>
       </w:r>
     </w:p>
@@ -4759,16 +4882,111 @@
       <w:pPr>
         <w:pStyle w:val="Titre1"/>
       </w:pPr>
-      <w:bookmarkStart w:id="7" w:name="_Toc504587543"/>
+      <w:bookmarkStart w:id="6" w:name="_Toc504587543"/>
       <w:r>
         <w:t>Bibliographie</w:t>
       </w:r>
+      <w:bookmarkEnd w:id="6"/>
+    </w:p>
+    <w:p/>
+    <w:p>
+      <w:hyperlink r:id="rId20" w:history="1">
+        <w:r>
+          <w:rPr>
+            <w:rStyle w:val="Lienhypertexte"/>
+          </w:rPr>
+          <w:t>https://fr.mathworks.com/help/images/ref/imfindcircles.html</w:t>
+        </w:r>
+      </w:hyperlink>
+    </w:p>
+    <w:p>
+      <w:hyperlink r:id="rId21" w:history="1">
+        <w:r>
+          <w:rPr>
+            <w:rStyle w:val="Lienhypertexte"/>
+          </w:rPr>
+          <w:t>https://fr.mathworks.com/help/images/ref/bwconvhull.html</w:t>
+        </w:r>
+      </w:hyperlink>
+    </w:p>
+    <w:p>
+      <w:hyperlink r:id="rId22" w:history="1">
+        <w:r>
+          <w:rPr>
+            <w:rStyle w:val="Lienhypertexte"/>
+          </w:rPr>
+          <w:t>https://fr.mathworks.com/help/images/examples/detect-and-measure-circular-objects-in-an-image.html</w:t>
+        </w:r>
+      </w:hyperlink>
+    </w:p>
+    <w:p>
+      <w:hyperlink r:id="rId23" w:history="1">
+        <w:r>
+          <w:rPr>
+            <w:rStyle w:val="Lienhypertexte"/>
+          </w:rPr>
+          <w:t>https://fr.mathworks.com/help/images/ref/viscircles.html</w:t>
+        </w:r>
+      </w:hyperlink>
+    </w:p>
+    <w:p>
+      <w:hyperlink r:id="rId24" w:history="1">
+        <w:r>
+          <w:rPr>
+            <w:rStyle w:val="Lienhypertexte"/>
+          </w:rPr>
+          <w:t>https://fr.mathworks.com/help/images/ref/multithresh.html</w:t>
+        </w:r>
+      </w:hyperlink>
+    </w:p>
+    <w:p>
+      <w:hyperlink r:id="rId25" w:history="1">
+        <w:r>
+          <w:rPr>
+            <w:rStyle w:val="Lienhypertexte"/>
+          </w:rPr>
+          <w:t>https://www.mathworks.com/help/matlab/creating_plots/callback-definition.html</w:t>
+        </w:r>
+      </w:hyperlink>
+    </w:p>
+    <w:p>
+      <w:hyperlink r:id="rId26" w:history="1">
+        <w:r>
+          <w:rPr>
+            <w:rStyle w:val="Lienhypertexte"/>
+          </w:rPr>
+          <w:t>https://fr.mathworks.com/help/matlab/ref/getfield.html</w:t>
+        </w:r>
+      </w:hyperlink>
+    </w:p>
+    <w:p>
+      <w:hyperlink r:id="rId27" w:history="1">
+        <w:r>
+          <w:rPr>
+            <w:rStyle w:val="Lienhypertexte"/>
+          </w:rPr>
+          <w:t>https://fr.mathworks.com/help/matlab/ref/dir.html</w:t>
+        </w:r>
+      </w:hyperlink>
+    </w:p>
+    <w:p>
+      <w:hyperlink r:id="rId28" w:history="1">
+        <w:r>
+          <w:rPr>
+            <w:rStyle w:val="Lienhypertexte"/>
+          </w:rPr>
+          <w:t>https://fr.mathworks.com/help/matlab/creating_plots/add-text-to-specific-points-on-graph.html</w:t>
+        </w:r>
+      </w:hyperlink>
+    </w:p>
+    <w:p>
+      <w:bookmarkStart w:id="7" w:name="_GoBack"/>
       <w:bookmarkEnd w:id="7"/>
     </w:p>
     <w:sectPr>
-      <w:footerReference w:type="default" r:id="rId19"/>
-      <w:headerReference w:type="first" r:id="rId20"/>
-      <w:footerReference w:type="first" r:id="rId21"/>
+      <w:footerReference w:type="default" r:id="rId29"/>
+      <w:headerReference w:type="first" r:id="rId30"/>
+      <w:footerReference w:type="first" r:id="rId31"/>
       <w:pgSz w:w="11906" w:h="16838"/>
       <w:pgMar w:top="1417" w:right="1417" w:bottom="1417" w:left="1417" w:header="708" w:footer="708" w:gutter="0"/>
       <w:cols w:space="708"/>
@@ -8923,6 +9141,18 @@
       <w:spacing w:after="100"/>
     </w:pPr>
   </w:style>
+  <w:style w:type="character" w:styleId="Mentionnonrsolue">
+    <w:name w:val="Unresolved Mention"/>
+    <w:basedOn w:val="Policepardfaut"/>
+    <w:uiPriority w:val="99"/>
+    <w:semiHidden/>
+    <w:unhideWhenUsed/>
+    <w:rsid w:val="00EF4973"/>
+    <w:rPr>
+      <w:color w:val="808080"/>
+      <w:shd w:val="clear" w:color="auto" w:fill="E6E6E6"/>
+    </w:rPr>
+  </w:style>
 </w:styles>
 </file>
 
@@ -9216,7 +9446,7 @@
 </file>
 
 <file path=customXml/itemProps1.xml><?xml version="1.0" encoding="utf-8"?>
-<ds:datastoreItem xmlns:ds="http://schemas.openxmlformats.org/officeDocument/2006/customXml" ds:itemID="{0A1355BB-2B31-40D4-9981-883EF28B8A4B}">
+<ds:datastoreItem xmlns:ds="http://schemas.openxmlformats.org/officeDocument/2006/customXml" ds:itemID="{68D28A7D-0828-465F-AD02-EBEB5D88370E}">
   <ds:schemaRefs>
     <ds:schemaRef ds:uri="http://schemas.openxmlformats.org/officeDocument/2006/bibliography"/>
   </ds:schemaRefs>

</xml_diff>

<commit_message>
On en voit le bout de ce chiatique projet
</commit_message>
<xml_diff>
--- a/Rapport.docx
+++ b/Rapport.docx
@@ -131,6 +131,7 @@
           <w:docPartUnique/>
         </w:docPartObj>
       </w:sdtPr>
+      <w:sdtEndPr/>
       <w:sdtContent>
         <w:p>
           <w:pPr>
@@ -192,7 +193,7 @@
           <w:r>
             <w:fldChar w:fldCharType="separate"/>
           </w:r>
-          <w:hyperlink w:anchor="_Toc504587537" w:history="1">
+          <w:hyperlink w:anchor="_Toc504666864" w:history="1">
             <w:r>
               <w:rPr>
                 <w:rStyle w:val="Lienhypertexte"/>
@@ -233,7 +234,7 @@
                 <w:noProof/>
                 <w:webHidden/>
               </w:rPr>
-              <w:instrText xml:space="preserve"> PAGEREF _Toc504587537 \h </w:instrText>
+              <w:instrText xml:space="preserve"> PAGEREF _Toc504666864 \h </w:instrText>
             </w:r>
             <w:r>
               <w:rPr>
@@ -276,7 +277,7 @@
               <w:lang w:eastAsia="fr-FR"/>
             </w:rPr>
           </w:pPr>
-          <w:hyperlink w:anchor="_Toc504587538" w:history="1">
+          <w:hyperlink w:anchor="_Toc504666865" w:history="1">
             <w:r>
               <w:rPr>
                 <w:rStyle w:val="Lienhypertexte"/>
@@ -317,7 +318,7 @@
                 <w:noProof/>
                 <w:webHidden/>
               </w:rPr>
-              <w:instrText xml:space="preserve"> PAGEREF _Toc504587538 \h </w:instrText>
+              <w:instrText xml:space="preserve"> PAGEREF _Toc504666865 \h </w:instrText>
             </w:r>
             <w:r>
               <w:rPr>
@@ -337,7 +338,7 @@
                 <w:noProof/>
                 <w:webHidden/>
               </w:rPr>
-              <w:t>4</w:t>
+              <w:t>3</w:t>
             </w:r>
             <w:r>
               <w:rPr>
@@ -360,7 +361,7 @@
               <w:lang w:eastAsia="fr-FR"/>
             </w:rPr>
           </w:pPr>
-          <w:hyperlink w:anchor="_Toc504587539" w:history="1">
+          <w:hyperlink w:anchor="_Toc504666866" w:history="1">
             <w:r>
               <w:rPr>
                 <w:rStyle w:val="Lienhypertexte"/>
@@ -401,7 +402,7 @@
                 <w:noProof/>
                 <w:webHidden/>
               </w:rPr>
-              <w:instrText xml:space="preserve"> PAGEREF _Toc504587539 \h </w:instrText>
+              <w:instrText xml:space="preserve"> PAGEREF _Toc504666866 \h </w:instrText>
             </w:r>
             <w:r>
               <w:rPr>
@@ -421,7 +422,7 @@
                 <w:noProof/>
                 <w:webHidden/>
               </w:rPr>
-              <w:t>4</w:t>
+              <w:t>3</w:t>
             </w:r>
             <w:r>
               <w:rPr>
@@ -444,7 +445,7 @@
               <w:lang w:eastAsia="fr-FR"/>
             </w:rPr>
           </w:pPr>
-          <w:hyperlink w:anchor="_Toc504587540" w:history="1">
+          <w:hyperlink w:anchor="_Toc504666867" w:history="1">
             <w:r>
               <w:rPr>
                 <w:rStyle w:val="Lienhypertexte"/>
@@ -485,7 +486,7 @@
                 <w:noProof/>
                 <w:webHidden/>
               </w:rPr>
-              <w:instrText xml:space="preserve"> PAGEREF _Toc504587540 \h </w:instrText>
+              <w:instrText xml:space="preserve"> PAGEREF _Toc504666867 \h </w:instrText>
             </w:r>
             <w:r>
               <w:rPr>
@@ -505,7 +506,7 @@
                 <w:noProof/>
                 <w:webHidden/>
               </w:rPr>
-              <w:t>5</w:t>
+              <w:t>4</w:t>
             </w:r>
             <w:r>
               <w:rPr>
@@ -528,7 +529,7 @@
               <w:lang w:eastAsia="fr-FR"/>
             </w:rPr>
           </w:pPr>
-          <w:hyperlink w:anchor="_Toc504587541" w:history="1">
+          <w:hyperlink w:anchor="_Toc504666868" w:history="1">
             <w:r>
               <w:rPr>
                 <w:rStyle w:val="Lienhypertexte"/>
@@ -569,7 +570,7 @@
                 <w:noProof/>
                 <w:webHidden/>
               </w:rPr>
-              <w:instrText xml:space="preserve"> PAGEREF _Toc504587541 \h </w:instrText>
+              <w:instrText xml:space="preserve"> PAGEREF _Toc504666868 \h </w:instrText>
             </w:r>
             <w:r>
               <w:rPr>
@@ -589,7 +590,7 @@
                 <w:noProof/>
                 <w:webHidden/>
               </w:rPr>
-              <w:t>5</w:t>
+              <w:t>4</w:t>
             </w:r>
             <w:r>
               <w:rPr>
@@ -612,7 +613,7 @@
               <w:lang w:eastAsia="fr-FR"/>
             </w:rPr>
           </w:pPr>
-          <w:hyperlink w:anchor="_Toc504587542" w:history="1">
+          <w:hyperlink w:anchor="_Toc504666869" w:history="1">
             <w:r>
               <w:rPr>
                 <w:rStyle w:val="Lienhypertexte"/>
@@ -653,7 +654,7 @@
                 <w:noProof/>
                 <w:webHidden/>
               </w:rPr>
-              <w:instrText xml:space="preserve"> PAGEREF _Toc504587542 \h </w:instrText>
+              <w:instrText xml:space="preserve"> PAGEREF _Toc504666869 \h </w:instrText>
             </w:r>
             <w:r>
               <w:rPr>
@@ -673,7 +674,175 @@
                 <w:noProof/>
                 <w:webHidden/>
               </w:rPr>
-              <w:t>5</w:t>
+              <w:t>8</w:t>
+            </w:r>
+            <w:r>
+              <w:rPr>
+                <w:noProof/>
+                <w:webHidden/>
+              </w:rPr>
+              <w:fldChar w:fldCharType="end"/>
+            </w:r>
+          </w:hyperlink>
+        </w:p>
+        <w:p>
+          <w:pPr>
+            <w:pStyle w:val="TM2"/>
+            <w:tabs>
+              <w:tab w:val="left" w:pos="660"/>
+              <w:tab w:val="right" w:leader="dot" w:pos="9062"/>
+            </w:tabs>
+            <w:rPr>
+              <w:noProof/>
+              <w:lang w:eastAsia="fr-FR"/>
+            </w:rPr>
+          </w:pPr>
+          <w:hyperlink w:anchor="_Toc504666870" w:history="1">
+            <w:r>
+              <w:rPr>
+                <w:rStyle w:val="Lienhypertexte"/>
+                <w:noProof/>
+              </w:rPr>
+              <w:t>A.</w:t>
+            </w:r>
+            <w:r>
+              <w:rPr>
+                <w:noProof/>
+                <w:lang w:eastAsia="fr-FR"/>
+              </w:rPr>
+              <w:tab/>
+            </w:r>
+            <w:r>
+              <w:rPr>
+                <w:rStyle w:val="Lienhypertexte"/>
+                <w:noProof/>
+              </w:rPr>
+              <w:t>Fonction de segmentation et de prétraitement</w:t>
+            </w:r>
+            <w:r>
+              <w:rPr>
+                <w:noProof/>
+                <w:webHidden/>
+              </w:rPr>
+              <w:tab/>
+            </w:r>
+            <w:r>
+              <w:rPr>
+                <w:noProof/>
+                <w:webHidden/>
+              </w:rPr>
+              <w:fldChar w:fldCharType="begin"/>
+            </w:r>
+            <w:r>
+              <w:rPr>
+                <w:noProof/>
+                <w:webHidden/>
+              </w:rPr>
+              <w:instrText xml:space="preserve"> PAGEREF _Toc504666870 \h </w:instrText>
+            </w:r>
+            <w:r>
+              <w:rPr>
+                <w:noProof/>
+                <w:webHidden/>
+              </w:rPr>
+            </w:r>
+            <w:r>
+              <w:rPr>
+                <w:noProof/>
+                <w:webHidden/>
+              </w:rPr>
+              <w:fldChar w:fldCharType="separate"/>
+            </w:r>
+            <w:r>
+              <w:rPr>
+                <w:noProof/>
+                <w:webHidden/>
+              </w:rPr>
+              <w:t>8</w:t>
+            </w:r>
+            <w:r>
+              <w:rPr>
+                <w:noProof/>
+                <w:webHidden/>
+              </w:rPr>
+              <w:fldChar w:fldCharType="end"/>
+            </w:r>
+          </w:hyperlink>
+        </w:p>
+        <w:p>
+          <w:pPr>
+            <w:pStyle w:val="TM2"/>
+            <w:tabs>
+              <w:tab w:val="left" w:pos="660"/>
+              <w:tab w:val="right" w:leader="dot" w:pos="9062"/>
+            </w:tabs>
+            <w:rPr>
+              <w:noProof/>
+              <w:lang w:eastAsia="fr-FR"/>
+            </w:rPr>
+          </w:pPr>
+          <w:hyperlink w:anchor="_Toc504666871" w:history="1">
+            <w:r>
+              <w:rPr>
+                <w:rStyle w:val="Lienhypertexte"/>
+                <w:noProof/>
+              </w:rPr>
+              <w:t>B.</w:t>
+            </w:r>
+            <w:r>
+              <w:rPr>
+                <w:noProof/>
+                <w:lang w:eastAsia="fr-FR"/>
+              </w:rPr>
+              <w:tab/>
+            </w:r>
+            <w:r>
+              <w:rPr>
+                <w:rStyle w:val="Lienhypertexte"/>
+                <w:noProof/>
+              </w:rPr>
+              <w:t>Fonction de classement</w:t>
+            </w:r>
+            <w:r>
+              <w:rPr>
+                <w:noProof/>
+                <w:webHidden/>
+              </w:rPr>
+              <w:tab/>
+            </w:r>
+            <w:r>
+              <w:rPr>
+                <w:noProof/>
+                <w:webHidden/>
+              </w:rPr>
+              <w:fldChar w:fldCharType="begin"/>
+            </w:r>
+            <w:r>
+              <w:rPr>
+                <w:noProof/>
+                <w:webHidden/>
+              </w:rPr>
+              <w:instrText xml:space="preserve"> PAGEREF _Toc504666871 \h </w:instrText>
+            </w:r>
+            <w:r>
+              <w:rPr>
+                <w:noProof/>
+                <w:webHidden/>
+              </w:rPr>
+            </w:r>
+            <w:r>
+              <w:rPr>
+                <w:noProof/>
+                <w:webHidden/>
+              </w:rPr>
+              <w:fldChar w:fldCharType="separate"/>
+            </w:r>
+            <w:r>
+              <w:rPr>
+                <w:noProof/>
+                <w:webHidden/>
+              </w:rPr>
+              <w:t>8</w:t>
             </w:r>
             <w:r>
               <w:rPr>
@@ -696,7 +865,7 @@
               <w:lang w:eastAsia="fr-FR"/>
             </w:rPr>
           </w:pPr>
-          <w:hyperlink w:anchor="_Toc504587543" w:history="1">
+          <w:hyperlink w:anchor="_Toc504666872" w:history="1">
             <w:r>
               <w:rPr>
                 <w:rStyle w:val="Lienhypertexte"/>
@@ -737,7 +906,7 @@
                 <w:noProof/>
                 <w:webHidden/>
               </w:rPr>
-              <w:instrText xml:space="preserve"> PAGEREF _Toc504587543 \h </w:instrText>
+              <w:instrText xml:space="preserve"> PAGEREF _Toc504666872 \h </w:instrText>
             </w:r>
             <w:r>
               <w:rPr>
@@ -757,7 +926,7 @@
                 <w:noProof/>
                 <w:webHidden/>
               </w:rPr>
-              <w:t>5</w:t>
+              <w:t>9</w:t>
             </w:r>
             <w:r>
               <w:rPr>
@@ -793,9 +962,8 @@
       <w:pPr>
         <w:pStyle w:val="Titre1"/>
       </w:pPr>
-      <w:bookmarkStart w:id="0" w:name="_Toc504587537"/>
-      <w:r>
-        <w:lastRenderedPageBreak/>
+      <w:bookmarkStart w:id="0" w:name="_Toc504666864"/>
+      <w:r>
         <w:t xml:space="preserve">Introduction du projet et description de la </w:t>
       </w:r>
       <w:r>
@@ -2101,7 +2269,7 @@
       <w:r>
         <w:br w:type="page"/>
       </w:r>
-      <w:bookmarkStart w:id="1" w:name="_Toc504587538"/>
+      <w:bookmarkStart w:id="1" w:name="_Toc504666865"/>
       <w:r>
         <w:lastRenderedPageBreak/>
         <w:t>Méthodologie</w:t>
@@ -2150,7 +2318,7 @@
       <w:pPr>
         <w:pStyle w:val="Titre2"/>
       </w:pPr>
-      <w:bookmarkStart w:id="2" w:name="_Toc504587539"/>
+      <w:bookmarkStart w:id="2" w:name="_Toc504666866"/>
       <w:r>
         <w:t>Phase de prétraitement et de segmentation</w:t>
       </w:r>
@@ -2175,6 +2343,11 @@
       </w:r>
       <w:r>
         <w:t xml:space="preserve">t…). </w:t>
+      </w:r>
+    </w:p>
+    <w:p>
+      <w:r>
+        <w:t>Celle retenue est la reconstruction géodésique en partant du négatif de l’image sur laquelle on a retiré le fond (en faisant une moyenne des pixels de fond).</w:t>
       </w:r>
     </w:p>
     <w:p>
@@ -2535,9 +2708,8 @@
       <w:pPr>
         <w:pStyle w:val="Titre2"/>
       </w:pPr>
-      <w:bookmarkStart w:id="3" w:name="_Toc504587540"/>
-      <w:r>
-        <w:lastRenderedPageBreak/>
+      <w:bookmarkStart w:id="3" w:name="_Toc504666867"/>
+      <w:r>
         <w:t>Phase de traitement et de classification</w:t>
       </w:r>
       <w:bookmarkEnd w:id="3"/>
@@ -2611,7 +2783,7 @@
       <w:pPr>
         <w:pStyle w:val="Titre1"/>
       </w:pPr>
-      <w:bookmarkStart w:id="4" w:name="_Toc504587541"/>
+      <w:bookmarkStart w:id="4" w:name="_Toc504666868"/>
       <w:r>
         <w:t>Résultats expérimentaux</w:t>
       </w:r>
@@ -2896,7 +3068,6 @@
     <w:p/>
     <w:p>
       <w:r>
-        <w:lastRenderedPageBreak/>
         <w:t>Classification des pièces :</w:t>
       </w:r>
     </w:p>
@@ -3408,27 +3579,100 @@
         <w:t>On remarque que la précision est décroissante et son allure est plutôt exponentielle. De plus, la précision tombe à 0 à partir d’un bruit blanc gaussien d’écart-type environ 0.0035.</w:t>
       </w:r>
     </w:p>
+    <w:p>
+      <w:r>
+        <w:t>Finalement, on obtient sur le GUI le résultat suivant :</w:t>
+      </w:r>
+    </w:p>
     <w:p/>
+    <w:p>
+      <w:r>
+        <w:rPr>
+          <w:noProof/>
+        </w:rPr>
+        <w:lastRenderedPageBreak/>
+        <w:drawing>
+          <wp:inline distT="0" distB="0" distL="0" distR="0">
+            <wp:extent cx="6343650" cy="4497614"/>
+            <wp:effectExtent l="0" t="0" r="0" b="0"/>
+            <wp:docPr id="15" name="Image 15"/>
+            <wp:cNvGraphicFramePr>
+              <a:graphicFrameLocks xmlns:a="http://schemas.openxmlformats.org/drawingml/2006/main" noChangeAspect="1"/>
+            </wp:cNvGraphicFramePr>
+            <a:graphic xmlns:a="http://schemas.openxmlformats.org/drawingml/2006/main">
+              <a:graphicData uri="http://schemas.openxmlformats.org/drawingml/2006/picture">
+                <pic:pic xmlns:pic="http://schemas.openxmlformats.org/drawingml/2006/picture">
+                  <pic:nvPicPr>
+                    <pic:cNvPr id="15" name="final.PNG"/>
+                    <pic:cNvPicPr/>
+                  </pic:nvPicPr>
+                  <pic:blipFill>
+                    <a:blip r:embed="rId20">
+                      <a:extLst>
+                        <a:ext uri="{28A0092B-C50C-407E-A947-70E740481C1C}">
+                          <a14:useLocalDpi xmlns:a14="http://schemas.microsoft.com/office/drawing/2010/main" val="0"/>
+                        </a:ext>
+                      </a:extLst>
+                    </a:blip>
+                    <a:stretch>
+                      <a:fillRect/>
+                    </a:stretch>
+                  </pic:blipFill>
+                  <pic:spPr>
+                    <a:xfrm>
+                      <a:off x="0" y="0"/>
+                      <a:ext cx="6354000" cy="4504952"/>
+                    </a:xfrm>
+                    <a:prstGeom prst="rect">
+                      <a:avLst/>
+                    </a:prstGeom>
+                  </pic:spPr>
+                </pic:pic>
+              </a:graphicData>
+            </a:graphic>
+          </wp:inline>
+        </w:drawing>
+      </w:r>
+    </w:p>
+    <w:p>
+      <w:r>
+        <w:t>La pièce de 5 centimes a été confondue avec la pièce de 20 centimes, mais les autres pièces ont pu être di</w:t>
+      </w:r>
+      <w:r>
+        <w:t>s</w:t>
+      </w:r>
+      <w:r>
+        <w:t>tingu</w:t>
+      </w:r>
+      <w:r>
+        <w:t>ées.</w:t>
+      </w:r>
+    </w:p>
+    <w:p>
+      <w:bookmarkStart w:id="5" w:name="_GoBack"/>
+      <w:bookmarkEnd w:id="5"/>
+    </w:p>
     <w:p/>
     <w:p>
       <w:pPr>
         <w:pStyle w:val="Titre1"/>
       </w:pPr>
-      <w:bookmarkStart w:id="5" w:name="_Toc504587542"/>
+      <w:bookmarkStart w:id="6" w:name="_Toc504666869"/>
       <w:r>
         <w:t>Fonctions Matlab</w:t>
       </w:r>
-      <w:bookmarkEnd w:id="5"/>
+      <w:bookmarkEnd w:id="6"/>
     </w:p>
     <w:p/>
     <w:p>
       <w:pPr>
         <w:pStyle w:val="Titre2"/>
       </w:pPr>
-      <w:r>
-        <w:lastRenderedPageBreak/>
+      <w:bookmarkStart w:id="7" w:name="_Toc504666870"/>
+      <w:r>
         <w:t>Fonction de segmentation et de prétraitement</w:t>
       </w:r>
+      <w:bookmarkEnd w:id="7"/>
     </w:p>
     <w:p/>
     <w:p>
@@ -3623,9 +3867,12 @@
       <w:pPr>
         <w:pStyle w:val="Titre2"/>
       </w:pPr>
-      <w:r>
+      <w:bookmarkStart w:id="8" w:name="_Toc504666871"/>
+      <w:r>
+        <w:lastRenderedPageBreak/>
         <w:t>Fonction de classement</w:t>
       </w:r>
+      <w:bookmarkEnd w:id="8"/>
     </w:p>
     <w:p/>
     <w:p>
@@ -4597,7 +4844,25 @@
           <w:sz w:val="20"/>
           <w:szCs w:val="20"/>
         </w:rPr>
-        <w:t>% Le cercle est forcément entièrement</w:t>
+        <w:t>% Le cercle</w:t>
+      </w:r>
+      <w:r>
+        <w:rPr>
+          <w:rFonts w:ascii="Courier New" w:hAnsi="Courier New" w:cs="Courier New"/>
+          <w:color w:val="228B22"/>
+          <w:sz w:val="20"/>
+          <w:szCs w:val="20"/>
+        </w:rPr>
+        <w:t xml:space="preserve"> y</w:t>
+      </w:r>
+      <w:r>
+        <w:rPr>
+          <w:rFonts w:ascii="Courier New" w:hAnsi="Courier New" w:cs="Courier New"/>
+          <w:color w:val="228B22"/>
+          <w:sz w:val="20"/>
+          <w:szCs w:val="20"/>
+        </w:rPr>
+        <w:t xml:space="preserve"> est forcément entièrement</w:t>
       </w:r>
     </w:p>
     <w:p>
@@ -4641,7 +4906,34 @@
           <w:sz w:val="20"/>
           <w:szCs w:val="20"/>
         </w:rPr>
-        <w:t>% Image</w:t>
+        <w:t xml:space="preserve">% </w:t>
+      </w:r>
+      <w:r>
+        <w:rPr>
+          <w:rFonts w:ascii="Courier New" w:hAnsi="Courier New" w:cs="Courier New"/>
+          <w:color w:val="228B22"/>
+          <w:sz w:val="20"/>
+          <w:szCs w:val="20"/>
+        </w:rPr>
+        <w:t xml:space="preserve">I : </w:t>
+      </w:r>
+      <w:r>
+        <w:rPr>
+          <w:rFonts w:ascii="Courier New" w:hAnsi="Courier New" w:cs="Courier New"/>
+          <w:color w:val="228B22"/>
+          <w:sz w:val="20"/>
+          <w:szCs w:val="20"/>
+        </w:rPr>
+        <w:t>Image</w:t>
+      </w:r>
+      <w:r>
+        <w:rPr>
+          <w:rFonts w:ascii="Courier New" w:hAnsi="Courier New" w:cs="Courier New"/>
+          <w:color w:val="228B22"/>
+          <w:sz w:val="20"/>
+          <w:szCs w:val="20"/>
+        </w:rPr>
+        <w:t xml:space="preserve"> couleur</w:t>
       </w:r>
     </w:p>
     <w:p>
@@ -4862,10 +5154,81 @@
         <w:spacing w:after="0" w:line="240" w:lineRule="auto"/>
         <w:rPr>
           <w:rFonts w:ascii="Courier New" w:hAnsi="Courier New" w:cs="Courier New"/>
+          <w:color w:val="228B22"/>
+          <w:sz w:val="20"/>
+          <w:szCs w:val="20"/>
+        </w:rPr>
+      </w:pPr>
+      <w:r>
+        <w:rPr>
+          <w:rFonts w:ascii="Courier New" w:hAnsi="Courier New" w:cs="Courier New"/>
+          <w:color w:val="228B22"/>
+          <w:sz w:val="20"/>
+          <w:szCs w:val="20"/>
+        </w:rPr>
+        <w:t>% sigma : écart-type</w:t>
+      </w:r>
+    </w:p>
+    <w:p>
+      <w:pPr>
+        <w:autoSpaceDE w:val="0"/>
+        <w:autoSpaceDN w:val="0"/>
+        <w:adjustRightInd w:val="0"/>
+        <w:spacing w:after="0" w:line="240" w:lineRule="auto"/>
+        <w:rPr>
+          <w:rFonts w:ascii="Courier New" w:hAnsi="Courier New" w:cs="Courier New"/>
           <w:sz w:val="24"/>
           <w:szCs w:val="24"/>
         </w:rPr>
       </w:pPr>
+    </w:p>
+    <w:p>
+      <w:pPr>
+        <w:autoSpaceDE w:val="0"/>
+        <w:autoSpaceDN w:val="0"/>
+        <w:adjustRightInd w:val="0"/>
+        <w:spacing w:after="0" w:line="240" w:lineRule="auto"/>
+        <w:rPr>
+          <w:rFonts w:ascii="Courier New" w:hAnsi="Courier New" w:cs="Courier New"/>
+          <w:sz w:val="24"/>
+          <w:szCs w:val="24"/>
+        </w:rPr>
+      </w:pPr>
+      <w:proofErr w:type="spellStart"/>
+      <w:proofErr w:type="gramStart"/>
+      <w:r>
+        <w:rPr>
+          <w:rFonts w:ascii="Courier New" w:hAnsi="Courier New" w:cs="Courier New"/>
+          <w:color w:val="0000FF"/>
+          <w:sz w:val="20"/>
+          <w:szCs w:val="20"/>
+        </w:rPr>
+        <w:t>function</w:t>
+      </w:r>
+      <w:proofErr w:type="spellEnd"/>
+      <w:proofErr w:type="gramEnd"/>
+      <w:r>
+        <w:rPr>
+          <w:rFonts w:ascii="Courier New" w:hAnsi="Courier New" w:cs="Courier New"/>
+          <w:color w:val="000000"/>
+          <w:sz w:val="20"/>
+          <w:szCs w:val="20"/>
+        </w:rPr>
+        <w:t xml:space="preserve"> d3D = distance_3D (x,y,z,x2,y2,z2)</w:t>
+      </w:r>
+    </w:p>
+    <w:p>
+      <w:pPr>
+        <w:autoSpaceDE w:val="0"/>
+        <w:autoSpaceDN w:val="0"/>
+        <w:adjustRightInd w:val="0"/>
+        <w:spacing w:after="0" w:line="240" w:lineRule="auto"/>
+        <w:rPr>
+          <w:rFonts w:ascii="Courier New" w:hAnsi="Courier New" w:cs="Courier New"/>
+          <w:sz w:val="24"/>
+          <w:szCs w:val="24"/>
+        </w:rPr>
+      </w:pPr>
       <w:r>
         <w:rPr>
           <w:rFonts w:ascii="Courier New" w:hAnsi="Courier New" w:cs="Courier New"/>
@@ -4873,24 +5236,191 @@
           <w:sz w:val="20"/>
           <w:szCs w:val="20"/>
         </w:rPr>
+        <w:t>% Fonction permettant de calculer la distance entre les moyennes théoriques</w:t>
+      </w:r>
+    </w:p>
+    <w:p>
+      <w:pPr>
+        <w:autoSpaceDE w:val="0"/>
+        <w:autoSpaceDN w:val="0"/>
+        <w:adjustRightInd w:val="0"/>
+        <w:spacing w:after="0" w:line="240" w:lineRule="auto"/>
+        <w:rPr>
+          <w:rFonts w:ascii="Courier New" w:hAnsi="Courier New" w:cs="Courier New"/>
+          <w:sz w:val="24"/>
+          <w:szCs w:val="24"/>
+        </w:rPr>
+      </w:pPr>
+      <w:r>
+        <w:rPr>
+          <w:rFonts w:ascii="Courier New" w:hAnsi="Courier New" w:cs="Courier New"/>
+          <w:color w:val="228B22"/>
+          <w:sz w:val="20"/>
+          <w:szCs w:val="20"/>
+        </w:rPr>
+        <w:t>% des couleurs et celles trouvées dans l'image.</w:t>
+      </w:r>
+    </w:p>
+    <w:p>
+      <w:pPr>
+        <w:autoSpaceDE w:val="0"/>
+        <w:autoSpaceDN w:val="0"/>
+        <w:adjustRightInd w:val="0"/>
+        <w:spacing w:after="0" w:line="240" w:lineRule="auto"/>
+        <w:rPr>
+          <w:rFonts w:ascii="Courier New" w:hAnsi="Courier New" w:cs="Courier New"/>
+          <w:sz w:val="24"/>
+          <w:szCs w:val="24"/>
+        </w:rPr>
+      </w:pPr>
+      <w:r>
+        <w:rPr>
+          <w:rFonts w:ascii="Courier New" w:hAnsi="Courier New" w:cs="Courier New"/>
+          <w:color w:val="228B22"/>
+          <w:sz w:val="20"/>
+          <w:szCs w:val="20"/>
+        </w:rPr>
+        <w:t>% x = moyenne couleur R théorique</w:t>
+      </w:r>
+    </w:p>
+    <w:p>
+      <w:pPr>
+        <w:autoSpaceDE w:val="0"/>
+        <w:autoSpaceDN w:val="0"/>
+        <w:adjustRightInd w:val="0"/>
+        <w:spacing w:after="0" w:line="240" w:lineRule="auto"/>
+        <w:rPr>
+          <w:rFonts w:ascii="Courier New" w:hAnsi="Courier New" w:cs="Courier New"/>
+          <w:sz w:val="24"/>
+          <w:szCs w:val="24"/>
+        </w:rPr>
+      </w:pPr>
+      <w:r>
+        <w:rPr>
+          <w:rFonts w:ascii="Courier New" w:hAnsi="Courier New" w:cs="Courier New"/>
+          <w:color w:val="228B22"/>
+          <w:sz w:val="20"/>
+          <w:szCs w:val="20"/>
+        </w:rPr>
+        <w:t>% y = moyenne couleur V théorique</w:t>
+      </w:r>
+    </w:p>
+    <w:p>
+      <w:pPr>
+        <w:autoSpaceDE w:val="0"/>
+        <w:autoSpaceDN w:val="0"/>
+        <w:adjustRightInd w:val="0"/>
+        <w:spacing w:after="0" w:line="240" w:lineRule="auto"/>
+        <w:rPr>
+          <w:rFonts w:ascii="Courier New" w:hAnsi="Courier New" w:cs="Courier New"/>
+          <w:sz w:val="24"/>
+          <w:szCs w:val="24"/>
+        </w:rPr>
+      </w:pPr>
+      <w:r>
+        <w:rPr>
+          <w:rFonts w:ascii="Courier New" w:hAnsi="Courier New" w:cs="Courier New"/>
+          <w:color w:val="228B22"/>
+          <w:sz w:val="20"/>
+          <w:szCs w:val="20"/>
+        </w:rPr>
+        <w:t>% z = moyenne couleur B théorique</w:t>
+      </w:r>
+    </w:p>
+    <w:p>
+      <w:pPr>
+        <w:autoSpaceDE w:val="0"/>
+        <w:autoSpaceDN w:val="0"/>
+        <w:adjustRightInd w:val="0"/>
+        <w:spacing w:after="0" w:line="240" w:lineRule="auto"/>
+        <w:rPr>
+          <w:rFonts w:ascii="Courier New" w:hAnsi="Courier New" w:cs="Courier New"/>
+          <w:sz w:val="24"/>
+          <w:szCs w:val="24"/>
+        </w:rPr>
+      </w:pPr>
+      <w:r>
+        <w:rPr>
+          <w:rFonts w:ascii="Courier New" w:hAnsi="Courier New" w:cs="Courier New"/>
+          <w:color w:val="228B22"/>
+          <w:sz w:val="20"/>
+          <w:szCs w:val="20"/>
+        </w:rPr>
+        <w:t>% x2 = moyenne couleur R de la pièce</w:t>
+      </w:r>
+    </w:p>
+    <w:p>
+      <w:pPr>
+        <w:autoSpaceDE w:val="0"/>
+        <w:autoSpaceDN w:val="0"/>
+        <w:adjustRightInd w:val="0"/>
+        <w:spacing w:after="0" w:line="240" w:lineRule="auto"/>
+        <w:rPr>
+          <w:rFonts w:ascii="Courier New" w:hAnsi="Courier New" w:cs="Courier New"/>
+          <w:sz w:val="24"/>
+          <w:szCs w:val="24"/>
+        </w:rPr>
+      </w:pPr>
+      <w:r>
+        <w:rPr>
+          <w:rFonts w:ascii="Courier New" w:hAnsi="Courier New" w:cs="Courier New"/>
+          <w:color w:val="228B22"/>
+          <w:sz w:val="20"/>
+          <w:szCs w:val="20"/>
+        </w:rPr>
+        <w:t>% y2 = moyenne couleur V de la pièce</w:t>
+      </w:r>
+    </w:p>
+    <w:p>
+      <w:pPr>
+        <w:autoSpaceDE w:val="0"/>
+        <w:autoSpaceDN w:val="0"/>
+        <w:adjustRightInd w:val="0"/>
+        <w:spacing w:after="0" w:line="240" w:lineRule="auto"/>
+        <w:rPr>
+          <w:rFonts w:ascii="Courier New" w:hAnsi="Courier New" w:cs="Courier New"/>
+          <w:sz w:val="24"/>
+          <w:szCs w:val="24"/>
+        </w:rPr>
+      </w:pPr>
+      <w:r>
+        <w:rPr>
+          <w:rFonts w:ascii="Courier New" w:hAnsi="Courier New" w:cs="Courier New"/>
+          <w:color w:val="228B22"/>
+          <w:sz w:val="20"/>
+          <w:szCs w:val="20"/>
+        </w:rPr>
+        <w:t>% z2 = moyenne couleur B de la pièce</w:t>
+      </w:r>
+    </w:p>
+    <w:p>
+      <w:pPr>
+        <w:autoSpaceDE w:val="0"/>
+        <w:autoSpaceDN w:val="0"/>
+        <w:adjustRightInd w:val="0"/>
+        <w:spacing w:after="0" w:line="240" w:lineRule="auto"/>
+        <w:rPr>
+          <w:rFonts w:ascii="Courier New" w:hAnsi="Courier New" w:cs="Courier New"/>
+          <w:sz w:val="24"/>
+          <w:szCs w:val="24"/>
+        </w:rPr>
+      </w:pPr>
+    </w:p>
+    <w:p/>
+    <w:p>
+      <w:pPr>
+        <w:pStyle w:val="Titre1"/>
+      </w:pPr>
+      <w:bookmarkStart w:id="9" w:name="_Toc504666872"/>
+      <w:r>
         <w:lastRenderedPageBreak/>
-        <w:t>% sigma : écart-type</w:t>
-      </w:r>
+        <w:t>Bibliographie</w:t>
+      </w:r>
+      <w:bookmarkEnd w:id="9"/>
     </w:p>
     <w:p/>
     <w:p>
-      <w:pPr>
-        <w:pStyle w:val="Titre1"/>
-      </w:pPr>
-      <w:bookmarkStart w:id="6" w:name="_Toc504587543"/>
-      <w:r>
-        <w:t>Bibliographie</w:t>
-      </w:r>
-      <w:bookmarkEnd w:id="6"/>
-    </w:p>
-    <w:p/>
-    <w:p>
-      <w:hyperlink r:id="rId20" w:history="1">
+      <w:hyperlink r:id="rId21" w:history="1">
         <w:r>
           <w:rPr>
             <w:rStyle w:val="Lienhypertexte"/>
@@ -4900,7 +5430,7 @@
       </w:hyperlink>
     </w:p>
     <w:p>
-      <w:hyperlink r:id="rId21" w:history="1">
+      <w:hyperlink r:id="rId22" w:history="1">
         <w:r>
           <w:rPr>
             <w:rStyle w:val="Lienhypertexte"/>
@@ -4910,7 +5440,7 @@
       </w:hyperlink>
     </w:p>
     <w:p>
-      <w:hyperlink r:id="rId22" w:history="1">
+      <w:hyperlink r:id="rId23" w:history="1">
         <w:r>
           <w:rPr>
             <w:rStyle w:val="Lienhypertexte"/>
@@ -4920,7 +5450,7 @@
       </w:hyperlink>
     </w:p>
     <w:p>
-      <w:hyperlink r:id="rId23" w:history="1">
+      <w:hyperlink r:id="rId24" w:history="1">
         <w:r>
           <w:rPr>
             <w:rStyle w:val="Lienhypertexte"/>
@@ -4930,7 +5460,7 @@
       </w:hyperlink>
     </w:p>
     <w:p>
-      <w:hyperlink r:id="rId24" w:history="1">
+      <w:hyperlink r:id="rId25" w:history="1">
         <w:r>
           <w:rPr>
             <w:rStyle w:val="Lienhypertexte"/>
@@ -4940,7 +5470,7 @@
       </w:hyperlink>
     </w:p>
     <w:p>
-      <w:hyperlink r:id="rId25" w:history="1">
+      <w:hyperlink r:id="rId26" w:history="1">
         <w:r>
           <w:rPr>
             <w:rStyle w:val="Lienhypertexte"/>
@@ -4950,7 +5480,7 @@
       </w:hyperlink>
     </w:p>
     <w:p>
-      <w:hyperlink r:id="rId26" w:history="1">
+      <w:hyperlink r:id="rId27" w:history="1">
         <w:r>
           <w:rPr>
             <w:rStyle w:val="Lienhypertexte"/>
@@ -4960,7 +5490,7 @@
       </w:hyperlink>
     </w:p>
     <w:p>
-      <w:hyperlink r:id="rId27" w:history="1">
+      <w:hyperlink r:id="rId28" w:history="1">
         <w:r>
           <w:rPr>
             <w:rStyle w:val="Lienhypertexte"/>
@@ -4970,7 +5500,7 @@
       </w:hyperlink>
     </w:p>
     <w:p>
-      <w:hyperlink r:id="rId28" w:history="1">
+      <w:hyperlink r:id="rId29" w:history="1">
         <w:r>
           <w:rPr>
             <w:rStyle w:val="Lienhypertexte"/>
@@ -4979,14 +5509,11 @@
         </w:r>
       </w:hyperlink>
     </w:p>
-    <w:p>
-      <w:bookmarkStart w:id="7" w:name="_GoBack"/>
-      <w:bookmarkEnd w:id="7"/>
-    </w:p>
+    <w:p/>
     <w:sectPr>
-      <w:footerReference w:type="default" r:id="rId29"/>
-      <w:headerReference w:type="first" r:id="rId30"/>
-      <w:footerReference w:type="first" r:id="rId31"/>
+      <w:footerReference w:type="default" r:id="rId30"/>
+      <w:headerReference w:type="first" r:id="rId31"/>
+      <w:footerReference w:type="first" r:id="rId32"/>
       <w:pgSz w:w="11906" w:h="16838"/>
       <w:pgMar w:top="1417" w:right="1417" w:bottom="1417" w:left="1417" w:header="708" w:footer="708" w:gutter="0"/>
       <w:cols w:space="708"/>
@@ -5056,7 +5583,7 @@
       <w:rPr>
         <w:noProof/>
       </w:rPr>
-      <w:t>8</w:t>
+      <w:t>9</w:t>
     </w:r>
     <w:r>
       <w:fldChar w:fldCharType="end"/>
@@ -9446,7 +9973,7 @@
 </file>
 
 <file path=customXml/itemProps1.xml><?xml version="1.0" encoding="utf-8"?>
-<ds:datastoreItem xmlns:ds="http://schemas.openxmlformats.org/officeDocument/2006/customXml" ds:itemID="{68D28A7D-0828-465F-AD02-EBEB5D88370E}">
+<ds:datastoreItem xmlns:ds="http://schemas.openxmlformats.org/officeDocument/2006/customXml" ds:itemID="{AD830B2B-89E5-4389-8430-DF1E42640B57}">
   <ds:schemaRefs>
     <ds:schemaRef ds:uri="http://schemas.openxmlformats.org/officeDocument/2006/bibliography"/>
   </ds:schemaRefs>

</xml_diff>